<commit_message>
Especificación lógica a la mitad
</commit_message>
<xml_diff>
--- a/Práctica2B.docx
+++ b/Práctica2B.docx
@@ -2,13 +2,755 @@
 <file path=word/document.xml><?xml version="1.0" encoding="utf-8"?>
 <w:document xmlns:wpc="http://schemas.microsoft.com/office/word/2010/wordprocessingCanvas" xmlns:cx="http://schemas.microsoft.com/office/drawing/2014/chartex" xmlns:cx1="http://schemas.microsoft.com/office/drawing/2015/9/8/chartex" xmlns:cx2="http://schemas.microsoft.com/office/drawing/2015/10/21/chartex" xmlns:cx3="http://schemas.microsoft.com/office/drawing/2016/5/9/chartex" xmlns:cx4="http://schemas.microsoft.com/office/drawing/2016/5/10/chartex" xmlns:cx5="http://schemas.microsoft.com/office/drawing/2016/5/11/chartex" xmlns:cx6="http://schemas.microsoft.com/office/drawing/2016/5/12/chartex" xmlns:cx7="http://schemas.microsoft.com/office/drawing/2016/5/13/chartex" xmlns:cx8="http://schemas.microsoft.com/office/drawing/2016/5/14/chartex" xmlns:mc="http://schemas.openxmlformats.org/markup-compatibility/2006" xmlns:o="urn:schemas-microsoft-com:office:office" xmlns:r="http://schemas.openxmlformats.org/officeDocument/2006/relationships" xmlns:m="http://schemas.openxmlformats.org/officeDocument/2006/math" xmlns:v="urn:schemas-microsoft-com:vml" xmlns:wp14="http://schemas.microsoft.com/office/word/2010/wordprocessingDrawing" xmlns:wp="http://schemas.openxmlformats.org/drawingml/2006/wordprocessingDrawing" xmlns:w10="urn:schemas-microsoft-com:office:word" xmlns:w="http://schemas.openxmlformats.org/wordprocessingml/2006/main" xmlns:w14="http://schemas.microsoft.com/office/word/2010/wordml" xmlns:w15="http://schemas.microsoft.com/office/word/2012/wordml" xmlns:w16se="http://schemas.microsoft.com/office/word/2015/wordml/symex" xmlns:wpg="http://schemas.microsoft.com/office/word/2010/wordprocessingGroup" xmlns:wpi="http://schemas.microsoft.com/office/word/2010/wordprocessingInk" xmlns:wne="http://schemas.microsoft.com/office/word/2006/wordml" xmlns:wps="http://schemas.microsoft.com/office/word/2010/wordprocessingShape" mc:Ignorable="w14 w15 w16se wp14">
   <w:body>
-    <w:p>
-      <w:pPr>
-        <w:widowControl w:val="0"/>
-        <w:autoSpaceDE w:val="0"/>
-        <w:autoSpaceDN w:val="0"/>
-        <w:adjustRightInd w:val="0"/>
-        <w:spacing w:after="240" w:line="480" w:lineRule="atLeast"/>
+    <w:sdt>
+      <w:sdtPr>
+        <w:id w:val="810063989"/>
+        <w:docPartObj>
+          <w:docPartGallery w:val="Table of Contents"/>
+          <w:docPartUnique/>
+        </w:docPartObj>
+      </w:sdtPr>
+      <w:sdtEndPr>
+        <w:rPr>
+          <w:rFonts w:asciiTheme="minorHAnsi" w:eastAsiaTheme="minorHAnsi" w:hAnsiTheme="minorHAnsi" w:cstheme="minorBidi"/>
+          <w:b/>
+          <w:bCs/>
+          <w:noProof/>
+          <w:color w:val="auto"/>
+          <w:sz w:val="24"/>
+          <w:szCs w:val="24"/>
+          <w:lang w:eastAsia="en-US"/>
+        </w:rPr>
+      </w:sdtEndPr>
+      <w:sdtContent>
+        <w:p>
+          <w:pPr>
+            <w:pStyle w:val="TtuloTDC"/>
+          </w:pPr>
+          <w:r>
+            <mc:AlternateContent>
+              <mc:Choice Requires="wps">
+                <w:drawing>
+                  <wp:anchor distT="0" distB="0" distL="114300" distR="114300" simplePos="0" relativeHeight="251659264" behindDoc="0" locked="0" layoutInCell="1" allowOverlap="1" wp14:anchorId="59B020A3" wp14:editId="54E0E28F">
+                    <wp:simplePos x="0" y="0"/>
+                    <wp:positionH relativeFrom="column">
+                      <wp:posOffset>-203835</wp:posOffset>
+                    </wp:positionH>
+                    <wp:positionV relativeFrom="paragraph">
+                      <wp:posOffset>0</wp:posOffset>
+                    </wp:positionV>
+                    <wp:extent cx="6057265" cy="904875"/>
+                    <wp:effectExtent l="0" t="0" r="19685" b="28575"/>
+                    <wp:wrapThrough wrapText="bothSides">
+                      <wp:wrapPolygon edited="0">
+                        <wp:start x="0" y="0"/>
+                        <wp:lineTo x="0" y="21827"/>
+                        <wp:lineTo x="21602" y="21827"/>
+                        <wp:lineTo x="21602" y="0"/>
+                        <wp:lineTo x="0" y="0"/>
+                      </wp:wrapPolygon>
+                    </wp:wrapThrough>
+                    <wp:docPr id="1" name="Frame 1"/>
+                    <wp:cNvGraphicFramePr/>
+                    <a:graphic xmlns:a="http://schemas.openxmlformats.org/drawingml/2006/main">
+                      <a:graphicData uri="http://schemas.microsoft.com/office/word/2010/wordprocessingShape">
+                        <wps:wsp>
+                          <wps:cNvSpPr/>
+                          <wps:spPr>
+                            <a:xfrm>
+                              <a:off x="0" y="0"/>
+                              <a:ext cx="6057265" cy="904875"/>
+                            </a:xfrm>
+                            <a:prstGeom prst="frame">
+                              <a:avLst>
+                                <a:gd name="adj1" fmla="val 1389"/>
+                              </a:avLst>
+                            </a:prstGeom>
+                          </wps:spPr>
+                          <wps:style>
+                            <a:lnRef idx="2">
+                              <a:schemeClr val="accent1">
+                                <a:shade val="50000"/>
+                              </a:schemeClr>
+                            </a:lnRef>
+                            <a:fillRef idx="1">
+                              <a:schemeClr val="accent1"/>
+                            </a:fillRef>
+                            <a:effectRef idx="0">
+                              <a:schemeClr val="accent1"/>
+                            </a:effectRef>
+                            <a:fontRef idx="minor">
+                              <a:schemeClr val="lt1"/>
+                            </a:fontRef>
+                          </wps:style>
+                          <wps:txbx>
+                            <w:txbxContent>
+                              <w:p>
+                                <w:pPr>
+                                  <w:jc w:val="center"/>
+                                  <w:rPr>
+                                    <w:color w:val="000000" w:themeColor="text1"/>
+                                    <w:sz w:val="48"/>
+                                    <w:szCs w:val="36"/>
+                                    <w14:textOutline w14:w="0" w14:cap="flat" w14:cmpd="sng" w14:algn="ctr">
+                                      <w14:noFill/>
+                                      <w14:prstDash w14:val="solid"/>
+                                      <w14:round/>
+                                    </w14:textOutline>
+                                  </w:rPr>
+                                </w:pPr>
+                                <w:r>
+                                  <w:rPr>
+                                    <w:color w:val="000000" w:themeColor="text1"/>
+                                    <w:sz w:val="48"/>
+                                    <w:szCs w:val="36"/>
+                                    <w14:textOutline w14:w="0" w14:cap="flat" w14:cmpd="sng" w14:algn="ctr">
+                                      <w14:noFill/>
+                                      <w14:prstDash w14:val="solid"/>
+                                      <w14:round/>
+                                    </w14:textOutline>
+                                  </w:rPr>
+                                  <w:t>Práctica 2</w:t>
+                                </w:r>
+                                <w:r>
+                                  <w:rPr>
+                                    <w:color w:val="000000" w:themeColor="text1"/>
+                                    <w:sz w:val="48"/>
+                                    <w:szCs w:val="36"/>
+                                    <w14:textOutline w14:w="0" w14:cap="flat" w14:cmpd="sng" w14:algn="ctr">
+                                      <w14:noFill/>
+                                      <w14:prstDash w14:val="solid"/>
+                                      <w14:round/>
+                                    </w14:textOutline>
+                                  </w:rPr>
+                                  <w:t>B</w:t>
+                                </w:r>
+                                <w:r>
+                                  <w:rPr>
+                                    <w:color w:val="000000" w:themeColor="text1"/>
+                                    <w:sz w:val="48"/>
+                                    <w:szCs w:val="36"/>
+                                    <w14:textOutline w14:w="0" w14:cap="flat" w14:cmpd="sng" w14:algn="ctr">
+                                      <w14:noFill/>
+                                      <w14:prstDash w14:val="solid"/>
+                                      <w14:round/>
+                                    </w14:textOutline>
+                                  </w:rPr>
+                                  <w:t xml:space="preserve">: </w:t>
+                                </w:r>
+                                <w:r>
+                                  <w:rPr>
+                                    <w:color w:val="000000" w:themeColor="text1"/>
+                                    <w:sz w:val="48"/>
+                                    <w:szCs w:val="36"/>
+                                    <w14:textOutline w14:w="0" w14:cap="flat" w14:cmpd="sng" w14:algn="ctr">
+                                      <w14:noFill/>
+                                      <w14:prstDash w14:val="solid"/>
+                                      <w14:round/>
+                                    </w14:textOutline>
+                                  </w:rPr>
+                                  <w:t>TAD AB</w:t>
+                                </w:r>
+                              </w:p>
+                            </w:txbxContent>
+                          </wps:txbx>
+                          <wps:bodyPr rot="0" spcFirstLastPara="0" vertOverflow="overflow" horzOverflow="overflow" vert="horz" wrap="square" lIns="91440" tIns="45720" rIns="91440" bIns="45720" numCol="1" spcCol="0" rtlCol="0" fromWordArt="0" anchor="ctr" anchorCtr="0" forceAA="0" compatLnSpc="1">
+                            <a:prstTxWarp prst="textNoShape">
+                              <a:avLst/>
+                            </a:prstTxWarp>
+                            <a:noAutofit/>
+                          </wps:bodyPr>
+                        </wps:wsp>
+                      </a:graphicData>
+                    </a:graphic>
+                    <wp14:sizeRelH relativeFrom="margin">
+                      <wp14:pctWidth>0</wp14:pctWidth>
+                    </wp14:sizeRelH>
+                    <wp14:sizeRelV relativeFrom="margin">
+                      <wp14:pctHeight>0</wp14:pctHeight>
+                    </wp14:sizeRelV>
+                  </wp:anchor>
+                </w:drawing>
+              </mc:Choice>
+              <mc:Fallback>
+                <w:pict>
+                  <v:shape w14:anchorId="59B020A3" id="Frame 1" o:spid="_x0000_s1026" style="position:absolute;margin-left:-16.05pt;margin-top:0;width:476.95pt;height:71.25pt;z-index:251659264;visibility:visible;mso-wrap-style:square;mso-width-percent:0;mso-height-percent:0;mso-wrap-distance-left:9pt;mso-wrap-distance-top:0;mso-wrap-distance-right:9pt;mso-wrap-distance-bottom:0;mso-position-horizontal:absolute;mso-position-horizontal-relative:text;mso-position-vertical:absolute;mso-position-vertical-relative:text;mso-width-percent:0;mso-height-percent:0;mso-width-relative:margin;mso-height-relative:margin;v-text-anchor:middle" coordsize="6057265,904875" o:spt="100" o:gfxdata="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" adj="-11796480,,5400" path="m,l6057265,r,904875l,904875,,xm12569,12569r,879737l6044696,892306r,-879737l12569,12569xe" fillcolor="#4472c4 [3204]" strokecolor="#1f3763 [1604]" strokeweight="1pt">
+                    <v:stroke joinstyle="miter"/>
+                    <v:formulas/>
+                    <v:path arrowok="t" o:connecttype="custom" o:connectlocs="0,0;6057265,0;6057265,904875;0,904875;0,0;12569,12569;12569,892306;6044696,892306;6044696,12569;12569,12569" o:connectangles="0,0,0,0,0,0,0,0,0,0" textboxrect="0,0,6057265,904875"/>
+                    <v:textbox>
+                      <w:txbxContent>
+                        <w:p>
+                          <w:pPr>
+                            <w:jc w:val="center"/>
+                            <w:rPr>
+                              <w:color w:val="000000" w:themeColor="text1"/>
+                              <w:sz w:val="48"/>
+                              <w:szCs w:val="36"/>
+                              <w14:textOutline w14:w="0" w14:cap="flat" w14:cmpd="sng" w14:algn="ctr">
+                                <w14:noFill/>
+                                <w14:prstDash w14:val="solid"/>
+                                <w14:round/>
+                              </w14:textOutline>
+                            </w:rPr>
+                          </w:pPr>
+                          <w:r>
+                            <w:rPr>
+                              <w:color w:val="000000" w:themeColor="text1"/>
+                              <w:sz w:val="48"/>
+                              <w:szCs w:val="36"/>
+                              <w14:textOutline w14:w="0" w14:cap="flat" w14:cmpd="sng" w14:algn="ctr">
+                                <w14:noFill/>
+                                <w14:prstDash w14:val="solid"/>
+                                <w14:round/>
+                              </w14:textOutline>
+                            </w:rPr>
+                            <w:t>Práctica 2</w:t>
+                          </w:r>
+                          <w:r>
+                            <w:rPr>
+                              <w:color w:val="000000" w:themeColor="text1"/>
+                              <w:sz w:val="48"/>
+                              <w:szCs w:val="36"/>
+                              <w14:textOutline w14:w="0" w14:cap="flat" w14:cmpd="sng" w14:algn="ctr">
+                                <w14:noFill/>
+                                <w14:prstDash w14:val="solid"/>
+                                <w14:round/>
+                              </w14:textOutline>
+                            </w:rPr>
+                            <w:t>B</w:t>
+                          </w:r>
+                          <w:r>
+                            <w:rPr>
+                              <w:color w:val="000000" w:themeColor="text1"/>
+                              <w:sz w:val="48"/>
+                              <w:szCs w:val="36"/>
+                              <w14:textOutline w14:w="0" w14:cap="flat" w14:cmpd="sng" w14:algn="ctr">
+                                <w14:noFill/>
+                                <w14:prstDash w14:val="solid"/>
+                                <w14:round/>
+                              </w14:textOutline>
+                            </w:rPr>
+                            <w:t xml:space="preserve">: </w:t>
+                          </w:r>
+                          <w:r>
+                            <w:rPr>
+                              <w:color w:val="000000" w:themeColor="text1"/>
+                              <w:sz w:val="48"/>
+                              <w:szCs w:val="36"/>
+                              <w14:textOutline w14:w="0" w14:cap="flat" w14:cmpd="sng" w14:algn="ctr">
+                                <w14:noFill/>
+                                <w14:prstDash w14:val="solid"/>
+                                <w14:round/>
+                              </w14:textOutline>
+                            </w:rPr>
+                            <w:t>TAD AB</w:t>
+                          </w:r>
+                        </w:p>
+                      </w:txbxContent>
+                    </v:textbox>
+                    <w10:wrap type="through"/>
+                  </v:shape>
+                </w:pict>
+              </mc:Fallback>
+            </mc:AlternateContent>
+          </w:r>
+          <w:r>
+            <w:t>Contenido</w:t>
+          </w:r>
+        </w:p>
+        <w:p>
+          <w:pPr>
+            <w:pStyle w:val="TDC1"/>
+            <w:tabs>
+              <w:tab w:val="left" w:pos="440"/>
+              <w:tab w:val="right" w:leader="dot" w:pos="8494"/>
+            </w:tabs>
+          </w:pPr>
+          <w:r>
+            <w:fldChar w:fldCharType="begin"/>
+          </w:r>
+          <w:r>
+            <w:instrText xml:space="preserve"> TOC \o "1-3" \h \z \u </w:instrText>
+          </w:r>
+          <w:r>
+            <w:fldChar w:fldCharType="separate"/>
+          </w:r>
+          <w:hyperlink w:anchor="_Toc483329436" w:history="1">
+            <w:r>
+              <w:rPr>
+                <w:rStyle w:val="Hipervnculo"/>
+              </w:rPr>
+              <w:t>1)</w:t>
+            </w:r>
+            <w:r>
+              <w:tab/>
+            </w:r>
+            <w:r>
+              <w:rPr>
+                <w:rStyle w:val="Hipervnculo"/>
+              </w:rPr>
+              <w:t>Parte 1</w:t>
+            </w:r>
+            <w:r>
+              <w:rPr>
+                <w:webHidden/>
+              </w:rPr>
+              <w:tab/>
+            </w:r>
+            <w:r>
+              <w:rPr>
+                <w:webHidden/>
+              </w:rPr>
+              <w:fldChar w:fldCharType="begin"/>
+            </w:r>
+            <w:r>
+              <w:rPr>
+                <w:webHidden/>
+              </w:rPr>
+              <w:instrText xml:space="preserve"> PAGEREF _Toc483329436 \h </w:instrText>
+            </w:r>
+            <w:r>
+              <w:rPr>
+                <w:webHidden/>
+              </w:rPr>
+            </w:r>
+            <w:r>
+              <w:rPr>
+                <w:webHidden/>
+              </w:rPr>
+              <w:fldChar w:fldCharType="separate"/>
+            </w:r>
+            <w:r>
+              <w:rPr>
+                <w:webHidden/>
+              </w:rPr>
+              <w:t>1</w:t>
+            </w:r>
+            <w:r>
+              <w:rPr>
+                <w:webHidden/>
+              </w:rPr>
+              <w:fldChar w:fldCharType="end"/>
+            </w:r>
+          </w:hyperlink>
+        </w:p>
+        <w:p>
+          <w:pPr>
+            <w:pStyle w:val="TDC2"/>
+            <w:tabs>
+              <w:tab w:val="left" w:pos="660"/>
+              <w:tab w:val="right" w:leader="dot" w:pos="8494"/>
+            </w:tabs>
+          </w:pPr>
+          <w:hyperlink w:anchor="_Toc483329437" w:history="1">
+            <w:r>
+              <w:rPr>
+                <w:rStyle w:val="Hipervnculo"/>
+              </w:rPr>
+              <w:t>a)</w:t>
+            </w:r>
+            <w:r>
+              <w:tab/>
+            </w:r>
+            <w:r>
+              <w:rPr>
+                <w:rStyle w:val="Hipervnculo"/>
+              </w:rPr>
+              <w:t>Especificación lógica TAD AB</w:t>
+            </w:r>
+            <w:r>
+              <w:rPr>
+                <w:webHidden/>
+              </w:rPr>
+              <w:tab/>
+            </w:r>
+            <w:r>
+              <w:rPr>
+                <w:webHidden/>
+              </w:rPr>
+              <w:fldChar w:fldCharType="begin"/>
+            </w:r>
+            <w:r>
+              <w:rPr>
+                <w:webHidden/>
+              </w:rPr>
+              <w:instrText xml:space="preserve"> PAGEREF _Toc483329437 \h </w:instrText>
+            </w:r>
+            <w:r>
+              <w:rPr>
+                <w:webHidden/>
+              </w:rPr>
+            </w:r>
+            <w:r>
+              <w:rPr>
+                <w:webHidden/>
+              </w:rPr>
+              <w:fldChar w:fldCharType="separate"/>
+            </w:r>
+            <w:r>
+              <w:rPr>
+                <w:webHidden/>
+              </w:rPr>
+              <w:t>1</w:t>
+            </w:r>
+            <w:r>
+              <w:rPr>
+                <w:webHidden/>
+              </w:rPr>
+              <w:fldChar w:fldCharType="end"/>
+            </w:r>
+          </w:hyperlink>
+        </w:p>
+        <w:p>
+          <w:pPr>
+            <w:pStyle w:val="TDC2"/>
+            <w:tabs>
+              <w:tab w:val="left" w:pos="660"/>
+              <w:tab w:val="right" w:leader="dot" w:pos="8494"/>
+            </w:tabs>
+          </w:pPr>
+          <w:hyperlink w:anchor="_Toc483329438" w:history="1">
+            <w:r>
+              <w:rPr>
+                <w:rStyle w:val="Hipervnculo"/>
+              </w:rPr>
+              <w:t>b)</w:t>
+            </w:r>
+            <w:r>
+              <w:tab/>
+            </w:r>
+            <w:r>
+              <w:rPr>
+                <w:rStyle w:val="Hipervnculo"/>
+              </w:rPr>
+              <w:t>Implementación TAD AB</w:t>
+            </w:r>
+            <w:r>
+              <w:rPr>
+                <w:webHidden/>
+              </w:rPr>
+              <w:tab/>
+            </w:r>
+            <w:r>
+              <w:rPr>
+                <w:webHidden/>
+              </w:rPr>
+              <w:fldChar w:fldCharType="begin"/>
+            </w:r>
+            <w:r>
+              <w:rPr>
+                <w:webHidden/>
+              </w:rPr>
+              <w:instrText xml:space="preserve"> PAGEREF _Toc483329438 \h </w:instrText>
+            </w:r>
+            <w:r>
+              <w:rPr>
+                <w:webHidden/>
+              </w:rPr>
+            </w:r>
+            <w:r>
+              <w:rPr>
+                <w:webHidden/>
+              </w:rPr>
+              <w:fldChar w:fldCharType="separate"/>
+            </w:r>
+            <w:r>
+              <w:rPr>
+                <w:webHidden/>
+              </w:rPr>
+              <w:t>1</w:t>
+            </w:r>
+            <w:r>
+              <w:rPr>
+                <w:webHidden/>
+              </w:rPr>
+              <w:fldChar w:fldCharType="end"/>
+            </w:r>
+          </w:hyperlink>
+        </w:p>
+        <w:p>
+          <w:pPr>
+            <w:pStyle w:val="TDC1"/>
+            <w:tabs>
+              <w:tab w:val="left" w:pos="440"/>
+              <w:tab w:val="right" w:leader="dot" w:pos="8494"/>
+            </w:tabs>
+          </w:pPr>
+          <w:hyperlink w:anchor="_Toc483329439" w:history="1">
+            <w:r>
+              <w:rPr>
+                <w:rStyle w:val="Hipervnculo"/>
+              </w:rPr>
+              <w:t>2)</w:t>
+            </w:r>
+            <w:r>
+              <w:tab/>
+            </w:r>
+            <w:r>
+              <w:rPr>
+                <w:rStyle w:val="Hipervnculo"/>
+              </w:rPr>
+              <w:t>Parte 2</w:t>
+            </w:r>
+            <w:r>
+              <w:rPr>
+                <w:webHidden/>
+              </w:rPr>
+              <w:tab/>
+            </w:r>
+            <w:r>
+              <w:rPr>
+                <w:webHidden/>
+              </w:rPr>
+              <w:fldChar w:fldCharType="begin"/>
+            </w:r>
+            <w:r>
+              <w:rPr>
+                <w:webHidden/>
+              </w:rPr>
+              <w:instrText xml:space="preserve"> PAGEREF _Toc483329439 \h </w:instrText>
+            </w:r>
+            <w:r>
+              <w:rPr>
+                <w:webHidden/>
+              </w:rPr>
+            </w:r>
+            <w:r>
+              <w:rPr>
+                <w:webHidden/>
+              </w:rPr>
+              <w:fldChar w:fldCharType="separate"/>
+            </w:r>
+            <w:r>
+              <w:rPr>
+                <w:webHidden/>
+              </w:rPr>
+              <w:t>1</w:t>
+            </w:r>
+            <w:r>
+              <w:rPr>
+                <w:webHidden/>
+              </w:rPr>
+              <w:fldChar w:fldCharType="end"/>
+            </w:r>
+          </w:hyperlink>
+        </w:p>
+        <w:p>
+          <w:pPr>
+            <w:pStyle w:val="TDC2"/>
+            <w:tabs>
+              <w:tab w:val="left" w:pos="660"/>
+              <w:tab w:val="right" w:leader="dot" w:pos="8494"/>
+            </w:tabs>
+          </w:pPr>
+          <w:hyperlink w:anchor="_Toc483329440" w:history="1">
+            <w:r>
+              <w:rPr>
+                <w:rStyle w:val="Hipervnculo"/>
+              </w:rPr>
+              <w:t>c)</w:t>
+            </w:r>
+            <w:r>
+              <w:tab/>
+            </w:r>
+            <w:r>
+              <w:rPr>
+                <w:rStyle w:val="Hipervnculo"/>
+              </w:rPr>
+              <w:t>Implementación ABEnteros</w:t>
+            </w:r>
+            <w:r>
+              <w:rPr>
+                <w:webHidden/>
+              </w:rPr>
+              <w:tab/>
+            </w:r>
+            <w:r>
+              <w:rPr>
+                <w:webHidden/>
+              </w:rPr>
+              <w:fldChar w:fldCharType="begin"/>
+            </w:r>
+            <w:r>
+              <w:rPr>
+                <w:webHidden/>
+              </w:rPr>
+              <w:instrText xml:space="preserve"> PAGEREF _Toc483329440 \h </w:instrText>
+            </w:r>
+            <w:r>
+              <w:rPr>
+                <w:webHidden/>
+              </w:rPr>
+            </w:r>
+            <w:r>
+              <w:rPr>
+                <w:webHidden/>
+              </w:rPr>
+              <w:fldChar w:fldCharType="separate"/>
+            </w:r>
+            <w:r>
+              <w:rPr>
+                <w:webHidden/>
+              </w:rPr>
+              <w:t>1</w:t>
+            </w:r>
+            <w:r>
+              <w:rPr>
+                <w:webHidden/>
+              </w:rPr>
+              <w:fldChar w:fldCharType="end"/>
+            </w:r>
+          </w:hyperlink>
+        </w:p>
+        <w:p>
+          <w:pPr>
+            <w:pStyle w:val="TDC1"/>
+            <w:tabs>
+              <w:tab w:val="left" w:pos="440"/>
+              <w:tab w:val="right" w:leader="dot" w:pos="8494"/>
+            </w:tabs>
+          </w:pPr>
+          <w:hyperlink w:anchor="_Toc483329441" w:history="1">
+            <w:r>
+              <w:rPr>
+                <w:rStyle w:val="Hipervnculo"/>
+              </w:rPr>
+              <w:t>3)</w:t>
+            </w:r>
+            <w:r>
+              <w:tab/>
+            </w:r>
+            <w:r>
+              <w:rPr>
+                <w:rStyle w:val="Hipervnculo"/>
+              </w:rPr>
+              <w:t>Parte 3</w:t>
+            </w:r>
+            <w:r>
+              <w:rPr>
+                <w:webHidden/>
+              </w:rPr>
+              <w:tab/>
+            </w:r>
+            <w:r>
+              <w:rPr>
+                <w:webHidden/>
+              </w:rPr>
+              <w:fldChar w:fldCharType="begin"/>
+            </w:r>
+            <w:r>
+              <w:rPr>
+                <w:webHidden/>
+              </w:rPr>
+              <w:instrText xml:space="preserve"> PAGEREF _Toc483329441 \h </w:instrText>
+            </w:r>
+            <w:r>
+              <w:rPr>
+                <w:webHidden/>
+              </w:rPr>
+            </w:r>
+            <w:r>
+              <w:rPr>
+                <w:webHidden/>
+              </w:rPr>
+              <w:fldChar w:fldCharType="separate"/>
+            </w:r>
+            <w:r>
+              <w:rPr>
+                <w:webHidden/>
+              </w:rPr>
+              <w:t>1</w:t>
+            </w:r>
+            <w:r>
+              <w:rPr>
+                <w:webHidden/>
+              </w:rPr>
+              <w:fldChar w:fldCharType="end"/>
+            </w:r>
+          </w:hyperlink>
+        </w:p>
+        <w:p>
+          <w:pPr>
+            <w:pStyle w:val="TDC2"/>
+            <w:tabs>
+              <w:tab w:val="left" w:pos="660"/>
+              <w:tab w:val="right" w:leader="dot" w:pos="8494"/>
+            </w:tabs>
+          </w:pPr>
+          <w:hyperlink w:anchor="_Toc483329442" w:history="1">
+            <w:r>
+              <w:rPr>
+                <w:rStyle w:val="Hipervnculo"/>
+              </w:rPr>
+              <w:t>d)</w:t>
+            </w:r>
+            <w:r>
+              <w:tab/>
+            </w:r>
+            <w:r>
+              <w:rPr>
+                <w:rStyle w:val="Hipervnculo"/>
+              </w:rPr>
+              <w:t>Cambios para ABB</w:t>
+            </w:r>
+            <w:r>
+              <w:rPr>
+                <w:webHidden/>
+              </w:rPr>
+              <w:tab/>
+            </w:r>
+            <w:r>
+              <w:rPr>
+                <w:webHidden/>
+              </w:rPr>
+              <w:fldChar w:fldCharType="begin"/>
+            </w:r>
+            <w:r>
+              <w:rPr>
+                <w:webHidden/>
+              </w:rPr>
+              <w:instrText xml:space="preserve"> PAGEREF _Toc483329442 \h </w:instrText>
+            </w:r>
+            <w:r>
+              <w:rPr>
+                <w:webHidden/>
+              </w:rPr>
+            </w:r>
+            <w:r>
+              <w:rPr>
+                <w:webHidden/>
+              </w:rPr>
+              <w:fldChar w:fldCharType="separate"/>
+            </w:r>
+            <w:r>
+              <w:rPr>
+                <w:webHidden/>
+              </w:rPr>
+              <w:t>1</w:t>
+            </w:r>
+            <w:r>
+              <w:rPr>
+                <w:webHidden/>
+              </w:rPr>
+              <w:fldChar w:fldCharType="end"/>
+            </w:r>
+          </w:hyperlink>
+        </w:p>
+        <w:p>
+          <w:r>
+            <w:rPr>
+              <w:b/>
+              <w:bCs/>
+            </w:rPr>
+            <w:fldChar w:fldCharType="end"/>
+          </w:r>
+        </w:p>
+      </w:sdtContent>
+    </w:sdt>
+    <w:p>
+      <w:pPr>
+        <w:spacing w:after="160" w:line="259" w:lineRule="auto"/>
         <w:rPr>
           <w:rFonts w:cs="Times"/>
           <w:noProof w:val="0"/>
@@ -17,308 +759,1751 @@
       </w:pPr>
       <w:r>
         <w:rPr>
-          <w:lang w:eastAsia="es-ES"/>
+          <w:rFonts w:cs="Times"/>
+          <w:noProof w:val="0"/>
+          <w:lang w:val="en-US"/>
         </w:rPr>
-        <mc:AlternateContent>
-          <mc:Choice Requires="wps">
-            <w:drawing>
-              <wp:anchor distT="0" distB="0" distL="114300" distR="114300" simplePos="0" relativeHeight="251659264" behindDoc="0" locked="0" layoutInCell="1" allowOverlap="1" wp14:anchorId="59B020A3" wp14:editId="54E0E28F">
-                <wp:simplePos x="0" y="0"/>
-                <wp:positionH relativeFrom="column">
-                  <wp:posOffset>-108585</wp:posOffset>
-                </wp:positionH>
-                <wp:positionV relativeFrom="paragraph">
-                  <wp:posOffset>0</wp:posOffset>
-                </wp:positionV>
-                <wp:extent cx="6057265" cy="904875"/>
-                <wp:effectExtent l="0" t="0" r="19685" b="28575"/>
-                <wp:wrapThrough wrapText="bothSides">
-                  <wp:wrapPolygon edited="0">
-                    <wp:start x="0" y="0"/>
-                    <wp:lineTo x="0" y="21827"/>
-                    <wp:lineTo x="21602" y="21827"/>
-                    <wp:lineTo x="21602" y="0"/>
-                    <wp:lineTo x="0" y="0"/>
-                  </wp:wrapPolygon>
-                </wp:wrapThrough>
-                <wp:docPr id="1" name="Frame 1"/>
-                <wp:cNvGraphicFramePr/>
-                <a:graphic xmlns:a="http://schemas.openxmlformats.org/drawingml/2006/main">
-                  <a:graphicData uri="http://schemas.microsoft.com/office/word/2010/wordprocessingShape">
-                    <wps:wsp>
-                      <wps:cNvSpPr/>
-                      <wps:spPr>
-                        <a:xfrm>
-                          <a:off x="0" y="0"/>
-                          <a:ext cx="6057265" cy="904875"/>
-                        </a:xfrm>
-                        <a:prstGeom prst="frame">
-                          <a:avLst>
-                            <a:gd name="adj1" fmla="val 1389"/>
-                          </a:avLst>
-                        </a:prstGeom>
-                      </wps:spPr>
-                      <wps:style>
-                        <a:lnRef idx="2">
-                          <a:schemeClr val="accent1">
-                            <a:shade val="50000"/>
-                          </a:schemeClr>
-                        </a:lnRef>
-                        <a:fillRef idx="1">
-                          <a:schemeClr val="accent1"/>
-                        </a:fillRef>
-                        <a:effectRef idx="0">
-                          <a:schemeClr val="accent1"/>
-                        </a:effectRef>
-                        <a:fontRef idx="minor">
-                          <a:schemeClr val="lt1"/>
-                        </a:fontRef>
-                      </wps:style>
-                      <wps:txbx>
-                        <w:txbxContent>
-                          <w:p>
-                            <w:pPr>
-                              <w:jc w:val="center"/>
-                              <w:rPr>
-                                <w:color w:val="000000" w:themeColor="text1"/>
-                                <w:sz w:val="48"/>
-                                <w:szCs w:val="36"/>
-                                <w14:textOutline w14:w="0" w14:cap="flat" w14:cmpd="sng" w14:algn="ctr">
-                                  <w14:noFill/>
-                                  <w14:prstDash w14:val="solid"/>
-                                  <w14:round/>
-                                </w14:textOutline>
-                              </w:rPr>
-                            </w:pPr>
-                            <w:r>
-                              <w:rPr>
-                                <w:color w:val="000000" w:themeColor="text1"/>
-                                <w:sz w:val="48"/>
-                                <w:szCs w:val="36"/>
-                                <w14:textOutline w14:w="0" w14:cap="flat" w14:cmpd="sng" w14:algn="ctr">
-                                  <w14:noFill/>
-                                  <w14:prstDash w14:val="solid"/>
-                                  <w14:round/>
-                                </w14:textOutline>
-                              </w:rPr>
-                              <w:t>Práctica 2</w:t>
-                            </w:r>
-                            <w:r>
-                              <w:rPr>
-                                <w:color w:val="000000" w:themeColor="text1"/>
-                                <w:sz w:val="48"/>
-                                <w:szCs w:val="36"/>
-                                <w14:textOutline w14:w="0" w14:cap="flat" w14:cmpd="sng" w14:algn="ctr">
-                                  <w14:noFill/>
-                                  <w14:prstDash w14:val="solid"/>
-                                  <w14:round/>
-                                </w14:textOutline>
-                              </w:rPr>
-                              <w:t>B</w:t>
-                            </w:r>
-                            <w:r>
-                              <w:rPr>
-                                <w:color w:val="000000" w:themeColor="text1"/>
-                                <w:sz w:val="48"/>
-                                <w:szCs w:val="36"/>
-                                <w14:textOutline w14:w="0" w14:cap="flat" w14:cmpd="sng" w14:algn="ctr">
-                                  <w14:noFill/>
-                                  <w14:prstDash w14:val="solid"/>
-                                  <w14:round/>
-                                </w14:textOutline>
-                              </w:rPr>
-                              <w:t xml:space="preserve">: </w:t>
-                            </w:r>
-                            <w:r>
-                              <w:rPr>
-                                <w:color w:val="000000" w:themeColor="text1"/>
-                                <w:sz w:val="48"/>
-                                <w:szCs w:val="36"/>
-                                <w14:textOutline w14:w="0" w14:cap="flat" w14:cmpd="sng" w14:algn="ctr">
-                                  <w14:noFill/>
-                                  <w14:prstDash w14:val="solid"/>
-                                  <w14:round/>
-                                </w14:textOutline>
-                              </w:rPr>
-                              <w:t>TAD AB</w:t>
-                            </w:r>
-                          </w:p>
-                        </w:txbxContent>
-                      </wps:txbx>
-                      <wps:bodyPr rot="0" spcFirstLastPara="0" vertOverflow="overflow" horzOverflow="overflow" vert="horz" wrap="square" lIns="91440" tIns="45720" rIns="91440" bIns="45720" numCol="1" spcCol="0" rtlCol="0" fromWordArt="0" anchor="ctr" anchorCtr="0" forceAA="0" compatLnSpc="1">
-                        <a:prstTxWarp prst="textNoShape">
-                          <a:avLst/>
-                        </a:prstTxWarp>
-                        <a:noAutofit/>
-                      </wps:bodyPr>
-                    </wps:wsp>
-                  </a:graphicData>
-                </a:graphic>
-                <wp14:sizeRelH relativeFrom="margin">
-                  <wp14:pctWidth>0</wp14:pctWidth>
-                </wp14:sizeRelH>
-                <wp14:sizeRelV relativeFrom="margin">
-                  <wp14:pctHeight>0</wp14:pctHeight>
-                </wp14:sizeRelV>
-              </wp:anchor>
-            </w:drawing>
-          </mc:Choice>
-          <mc:Fallback>
-            <w:pict>
-              <v:shape w14:anchorId="59B020A3" id="Frame 1" o:spid="_x0000_s1026" style="position:absolute;margin-left:-8.55pt;margin-top:0;width:476.95pt;height:71.25pt;z-index:251659264;visibility:visible;mso-wrap-style:square;mso-width-percent:0;mso-height-percent:0;mso-wrap-distance-left:9pt;mso-wrap-distance-top:0;mso-wrap-distance-right:9pt;mso-wrap-distance-bottom:0;mso-position-horizontal:absolute;mso-position-horizontal-relative:text;mso-position-vertical:absolute;mso-position-vertical-relative:text;mso-width-percent:0;mso-height-percent:0;mso-width-relative:margin;mso-height-relative:margin;v-text-anchor:middle" coordsize="6057265,904875" o:spt="100" o:gfxdata="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" adj="-11796480,,5400" path="m,l6057265,r,904875l,904875,,xm12569,12569r,879737l6044696,892306r,-879737l12569,12569xe" fillcolor="#4472c4 [3204]" strokecolor="#1f3763 [1604]" strokeweight="1pt">
-                <v:stroke joinstyle="miter"/>
-                <v:formulas/>
-                <v:path arrowok="t" o:connecttype="custom" o:connectlocs="0,0;6057265,0;6057265,904875;0,904875;0,0;12569,12569;12569,892306;6044696,892306;6044696,12569;12569,12569" o:connectangles="0,0,0,0,0,0,0,0,0,0" textboxrect="0,0,6057265,904875"/>
-                <v:textbox>
-                  <w:txbxContent>
-                    <w:p>
-                      <w:pPr>
-                        <w:jc w:val="center"/>
-                        <w:rPr>
-                          <w:color w:val="000000" w:themeColor="text1"/>
-                          <w:sz w:val="48"/>
-                          <w:szCs w:val="36"/>
-                          <w14:textOutline w14:w="0" w14:cap="flat" w14:cmpd="sng" w14:algn="ctr">
-                            <w14:noFill/>
-                            <w14:prstDash w14:val="solid"/>
-                            <w14:round/>
-                          </w14:textOutline>
-                        </w:rPr>
-                      </w:pPr>
-                      <w:r>
-                        <w:rPr>
-                          <w:color w:val="000000" w:themeColor="text1"/>
-                          <w:sz w:val="48"/>
-                          <w:szCs w:val="36"/>
-                          <w14:textOutline w14:w="0" w14:cap="flat" w14:cmpd="sng" w14:algn="ctr">
-                            <w14:noFill/>
-                            <w14:prstDash w14:val="solid"/>
-                            <w14:round/>
-                          </w14:textOutline>
-                        </w:rPr>
-                        <w:t>Práctica 2</w:t>
-                      </w:r>
-                      <w:r>
-                        <w:rPr>
-                          <w:color w:val="000000" w:themeColor="text1"/>
-                          <w:sz w:val="48"/>
-                          <w:szCs w:val="36"/>
-                          <w14:textOutline w14:w="0" w14:cap="flat" w14:cmpd="sng" w14:algn="ctr">
-                            <w14:noFill/>
-                            <w14:prstDash w14:val="solid"/>
-                            <w14:round/>
-                          </w14:textOutline>
-                        </w:rPr>
-                        <w:t>B</w:t>
-                      </w:r>
-                      <w:r>
-                        <w:rPr>
-                          <w:color w:val="000000" w:themeColor="text1"/>
-                          <w:sz w:val="48"/>
-                          <w:szCs w:val="36"/>
-                          <w14:textOutline w14:w="0" w14:cap="flat" w14:cmpd="sng" w14:algn="ctr">
-                            <w14:noFill/>
-                            <w14:prstDash w14:val="solid"/>
-                            <w14:round/>
-                          </w14:textOutline>
-                        </w:rPr>
-                        <w:t xml:space="preserve">: </w:t>
-                      </w:r>
-                      <w:r>
-                        <w:rPr>
-                          <w:color w:val="000000" w:themeColor="text1"/>
-                          <w:sz w:val="48"/>
-                          <w:szCs w:val="36"/>
-                          <w14:textOutline w14:w="0" w14:cap="flat" w14:cmpd="sng" w14:algn="ctr">
-                            <w14:noFill/>
-                            <w14:prstDash w14:val="solid"/>
-                            <w14:round/>
-                          </w14:textOutline>
-                        </w:rPr>
-                        <w:t>TAD AB</w:t>
-                      </w:r>
-                    </w:p>
-                  </w:txbxContent>
-                </v:textbox>
-                <w10:wrap type="through"/>
-              </v:shape>
-            </w:pict>
-          </mc:Fallback>
-        </mc:AlternateContent>
+        <w:br w:type="page"/>
       </w:r>
     </w:p>
     <w:p>
       <w:pPr>
         <w:pStyle w:val="Ttulo1"/>
       </w:pPr>
-      <w:r>
+      <w:bookmarkStart w:id="0" w:name="_Toc483329436"/>
+      <w:r>
+        <w:lastRenderedPageBreak/>
         <w:t>Parte 1</w:t>
       </w:r>
+      <w:bookmarkEnd w:id="0"/>
     </w:p>
     <w:p>
       <w:pPr>
         <w:pStyle w:val="Ttulo2"/>
       </w:pPr>
+      <w:bookmarkStart w:id="1" w:name="_Toc483329437"/>
       <w:r>
         <w:t>Especificación lógica TAD AB</w:t>
       </w:r>
-    </w:p>
-    <w:p>
-      <w:pPr>
-        <w:pStyle w:val="Prrafodelista"/>
-        <w:numPr>
-          <w:ilvl w:val="0"/>
-          <w:numId w:val="5"/>
-        </w:numPr>
-      </w:pPr>
-      <w:r>
-        <w:t>arbolBinario(raiz):</w:t>
-      </w:r>
-    </w:p>
-    <w:p>
-      <w:pPr>
-        <w:pStyle w:val="Prrafodelista"/>
-        <w:numPr>
-          <w:ilvl w:val="0"/>
-          <w:numId w:val="5"/>
-        </w:numPr>
-      </w:pPr>
-      <w:r>
-        <w:t>E recuperar(Ex):</w:t>
-      </w:r>
-    </w:p>
-    <w:p>
-      <w:pPr>
-        <w:pStyle w:val="Prrafodelista"/>
-        <w:numPr>
-          <w:ilvl w:val="0"/>
-          <w:numId w:val="5"/>
-        </w:numPr>
-      </w:pPr>
-      <w:r>
-        <w:t>E recuperarMin():</w:t>
-      </w:r>
-    </w:p>
-    <w:p>
-      <w:pPr>
-        <w:pStyle w:val="Prrafodelista"/>
-        <w:numPr>
-          <w:ilvl w:val="0"/>
-          <w:numId w:val="5"/>
-        </w:numPr>
-      </w:pPr>
-      <w:r>
-        <w:t>E recuperarMax():</w:t>
-      </w:r>
-    </w:p>
-    <w:p/>
+      <w:bookmarkEnd w:id="1"/>
+    </w:p>
+    <w:p>
+      <w:pPr>
+        <w:pStyle w:val="Prrafodelista"/>
+        <w:numPr>
+          <w:ilvl w:val="2"/>
+          <w:numId w:val="10"/>
+        </w:numPr>
+      </w:pPr>
+      <w:r>
+        <w:t>Elementos</w:t>
+      </w:r>
+    </w:p>
+    <w:p>
+      <w:pPr>
+        <w:pStyle w:val="Prrafodelista"/>
+        <w:ind w:left="1080"/>
+      </w:pPr>
+      <w:r>
+        <w:t>El tipo de datos que se puede almacenar en la estructura es cualquier tipo de datos deribado de Object en java, teniendo en cuenta que todos los nodos del árbol deberán tener el mismo tipo.</w:t>
+      </w:r>
+    </w:p>
+    <w:p>
+      <w:pPr>
+        <w:pStyle w:val="Prrafodelista"/>
+        <w:ind w:left="1080"/>
+      </w:pPr>
+    </w:p>
+    <w:p>
+      <w:pPr>
+        <w:pStyle w:val="Prrafodelista"/>
+        <w:numPr>
+          <w:ilvl w:val="2"/>
+          <w:numId w:val="10"/>
+        </w:numPr>
+      </w:pPr>
+      <w:r>
+        <w:t>Tipo de Organización</w:t>
+      </w:r>
+    </w:p>
+    <w:p>
+      <w:pPr>
+        <w:pStyle w:val="Prrafodelista"/>
+        <w:ind w:left="1080"/>
+      </w:pPr>
+      <w:r>
+        <w:t>La organización de la ED de arbol es jerárquica, distribuidos en niveles.</w:t>
+      </w:r>
+    </w:p>
+    <w:p>
+      <w:pPr>
+        <w:pStyle w:val="Prrafodelista"/>
+        <w:ind w:left="1080"/>
+      </w:pPr>
+    </w:p>
+    <w:p>
+      <w:pPr>
+        <w:pStyle w:val="Prrafodelista"/>
+        <w:numPr>
+          <w:ilvl w:val="2"/>
+          <w:numId w:val="10"/>
+        </w:numPr>
+      </w:pPr>
+      <w:r>
+        <w:t>Dominio</w:t>
+      </w:r>
+    </w:p>
+    <w:p>
+      <w:pPr>
+        <w:pStyle w:val="Prrafodelista"/>
+        <w:ind w:left="1080"/>
+      </w:pPr>
+      <w:r>
+        <w:t>El dominio de la estructura es cualquier elemento que derive de la clase Object en java.</w:t>
+      </w:r>
+    </w:p>
+    <w:p>
+      <w:pPr>
+        <w:pStyle w:val="Prrafodelista"/>
+        <w:ind w:left="1080"/>
+      </w:pPr>
+      <w:r>
+        <w:t xml:space="preserve"> </w:t>
+      </w:r>
+    </w:p>
+    <w:p>
+      <w:pPr>
+        <w:pStyle w:val="Prrafodelista"/>
+        <w:numPr>
+          <w:ilvl w:val="2"/>
+          <w:numId w:val="10"/>
+        </w:numPr>
+      </w:pPr>
+      <w:r>
+        <w:t>Operaciones</w:t>
+      </w:r>
+    </w:p>
+    <w:p>
+      <w:pPr>
+        <w:pStyle w:val="Prrafodelista"/>
+        <w:numPr>
+          <w:ilvl w:val="3"/>
+          <w:numId w:val="10"/>
+        </w:numPr>
+      </w:pPr>
+      <w:r>
+        <w:t>E</w:t>
+      </w:r>
+      <w:r>
+        <w:t xml:space="preserve"> raiz()</w:t>
+      </w:r>
+    </w:p>
+    <w:p>
+      <w:pPr>
+        <w:pStyle w:val="Prrafodelista"/>
+        <w:numPr>
+          <w:ilvl w:val="0"/>
+          <w:numId w:val="11"/>
+        </w:numPr>
+      </w:pPr>
+      <w:r>
+        <w:t>Nombre:</w:t>
+      </w:r>
+      <w:r>
+        <w:t xml:space="preserve"> raiz()</w:t>
+      </w:r>
+    </w:p>
+    <w:p>
+      <w:pPr>
+        <w:pStyle w:val="Prrafodelista"/>
+        <w:numPr>
+          <w:ilvl w:val="0"/>
+          <w:numId w:val="11"/>
+        </w:numPr>
+      </w:pPr>
+      <w:r>
+        <w:t>Descripción:</w:t>
+      </w:r>
+      <w:r>
+        <w:t xml:space="preserve"> Devuelve el elemento almacenado en el nodo raíz del arbol.</w:t>
+      </w:r>
+    </w:p>
+    <w:p>
+      <w:pPr>
+        <w:pStyle w:val="Prrafodelista"/>
+        <w:numPr>
+          <w:ilvl w:val="0"/>
+          <w:numId w:val="11"/>
+        </w:numPr>
+      </w:pPr>
+      <w:r>
+        <w:t>Datos de entrada:</w:t>
+      </w:r>
+      <w:r>
+        <w:t xml:space="preserve"> ninguno.</w:t>
+      </w:r>
+    </w:p>
+    <w:p>
+      <w:pPr>
+        <w:pStyle w:val="Prrafodelista"/>
+        <w:numPr>
+          <w:ilvl w:val="0"/>
+          <w:numId w:val="11"/>
+        </w:numPr>
+      </w:pPr>
+      <w:r>
+        <w:t>Salida:</w:t>
+      </w:r>
+      <w:r>
+        <w:t xml:space="preserve"> elemento del nodo raíz.</w:t>
+      </w:r>
+    </w:p>
+    <w:p>
+      <w:pPr>
+        <w:pStyle w:val="Prrafodelista"/>
+        <w:numPr>
+          <w:ilvl w:val="0"/>
+          <w:numId w:val="11"/>
+        </w:numPr>
+      </w:pPr>
+      <w:r>
+        <w:t>Precondiciones:</w:t>
+      </w:r>
+      <w:r>
+        <w:t xml:space="preserve"> tener un elemento almacenado.</w:t>
+      </w:r>
+    </w:p>
+    <w:p>
+      <w:pPr>
+        <w:pStyle w:val="Prrafodelista"/>
+        <w:numPr>
+          <w:ilvl w:val="0"/>
+          <w:numId w:val="11"/>
+        </w:numPr>
+      </w:pPr>
+      <w:r>
+        <w:t>Postcondiciones:</w:t>
+      </w:r>
+      <w:r>
+        <w:t xml:space="preserve"> recuperar el elemento almacenado en el nodo raíz.</w:t>
+      </w:r>
+    </w:p>
+    <w:p>
+      <w:pPr>
+        <w:pStyle w:val="Prrafodelista"/>
+        <w:numPr>
+          <w:ilvl w:val="3"/>
+          <w:numId w:val="10"/>
+        </w:numPr>
+      </w:pPr>
+      <w:r>
+        <w:t>Boolean esVacio()</w:t>
+      </w:r>
+    </w:p>
+    <w:p>
+      <w:pPr>
+        <w:pStyle w:val="Prrafodelista"/>
+        <w:numPr>
+          <w:ilvl w:val="0"/>
+          <w:numId w:val="11"/>
+        </w:numPr>
+      </w:pPr>
+      <w:r>
+        <w:t>Nombre:</w:t>
+      </w:r>
+      <w:r>
+        <w:t xml:space="preserve"> esVacio().</w:t>
+      </w:r>
+    </w:p>
+    <w:p>
+      <w:pPr>
+        <w:pStyle w:val="Prrafodelista"/>
+        <w:numPr>
+          <w:ilvl w:val="0"/>
+          <w:numId w:val="11"/>
+        </w:numPr>
+      </w:pPr>
+      <w:r>
+        <w:t>Descripción:</w:t>
+      </w:r>
+      <w:r>
+        <w:t xml:space="preserve"> indica si un arbol es vacio.</w:t>
+      </w:r>
+    </w:p>
+    <w:p>
+      <w:pPr>
+        <w:pStyle w:val="Prrafodelista"/>
+        <w:numPr>
+          <w:ilvl w:val="0"/>
+          <w:numId w:val="11"/>
+        </w:numPr>
+      </w:pPr>
+      <w:r>
+        <w:t>Datos de entrada:</w:t>
+      </w:r>
+      <w:r>
+        <w:t xml:space="preserve"> ninguno.</w:t>
+      </w:r>
+    </w:p>
+    <w:p>
+      <w:pPr>
+        <w:pStyle w:val="Prrafodelista"/>
+        <w:numPr>
+          <w:ilvl w:val="0"/>
+          <w:numId w:val="11"/>
+        </w:numPr>
+      </w:pPr>
+      <w:r>
+        <w:t>Salida:</w:t>
+      </w:r>
+      <w:r>
+        <w:t xml:space="preserve"> booleano que indica si el arbol está vacio.</w:t>
+      </w:r>
+    </w:p>
+    <w:p>
+      <w:pPr>
+        <w:pStyle w:val="Prrafodelista"/>
+        <w:numPr>
+          <w:ilvl w:val="0"/>
+          <w:numId w:val="11"/>
+        </w:numPr>
+      </w:pPr>
+      <w:r>
+        <w:t>Precondiciones:</w:t>
+      </w:r>
+      <w:r>
+        <w:t xml:space="preserve"> ninguna.</w:t>
+      </w:r>
+    </w:p>
+    <w:p>
+      <w:pPr>
+        <w:pStyle w:val="Prrafodelista"/>
+        <w:numPr>
+          <w:ilvl w:val="0"/>
+          <w:numId w:val="11"/>
+        </w:numPr>
+      </w:pPr>
+      <w:r>
+        <w:t>Postcondiciones:</w:t>
+      </w:r>
+      <w:r>
+        <w:t xml:space="preserve"> conocer si el árbol está vacio.</w:t>
+      </w:r>
+    </w:p>
+    <w:p>
+      <w:pPr>
+        <w:pStyle w:val="Prrafodelista"/>
+        <w:ind w:left="1440"/>
+      </w:pPr>
+    </w:p>
+    <w:p>
+      <w:pPr>
+        <w:pStyle w:val="Prrafodelista"/>
+        <w:numPr>
+          <w:ilvl w:val="3"/>
+          <w:numId w:val="10"/>
+        </w:numPr>
+      </w:pPr>
+      <w:r>
+        <w:t>ArbolBinario hijoIzq()</w:t>
+      </w:r>
+    </w:p>
+    <w:p>
+      <w:pPr>
+        <w:pStyle w:val="Prrafodelista"/>
+        <w:numPr>
+          <w:ilvl w:val="0"/>
+          <w:numId w:val="11"/>
+        </w:numPr>
+      </w:pPr>
+      <w:r>
+        <w:t>Nombre:</w:t>
+      </w:r>
+      <w:r>
+        <w:t xml:space="preserve"> hijoIzq()</w:t>
+      </w:r>
+    </w:p>
+    <w:p>
+      <w:pPr>
+        <w:pStyle w:val="Prrafodelista"/>
+        <w:numPr>
+          <w:ilvl w:val="0"/>
+          <w:numId w:val="11"/>
+        </w:numPr>
+      </w:pPr>
+      <w:r>
+        <w:t>Descripción:</w:t>
+      </w:r>
+      <w:r>
+        <w:t xml:space="preserve"> </w:t>
+      </w:r>
+      <w:r>
+        <w:t>Devuelve un subarbol con el nodo raíz como el hijo derecho del nodo raíz anterior.</w:t>
+      </w:r>
+    </w:p>
+    <w:p>
+      <w:pPr>
+        <w:pStyle w:val="Prrafodelista"/>
+        <w:numPr>
+          <w:ilvl w:val="0"/>
+          <w:numId w:val="11"/>
+        </w:numPr>
+      </w:pPr>
+      <w:r>
+        <w:t>Datos de entrada:</w:t>
+      </w:r>
+      <w:r>
+        <w:t xml:space="preserve"> ninguno.</w:t>
+      </w:r>
+    </w:p>
+    <w:p>
+      <w:pPr>
+        <w:pStyle w:val="Prrafodelista"/>
+        <w:numPr>
+          <w:ilvl w:val="0"/>
+          <w:numId w:val="11"/>
+        </w:numPr>
+      </w:pPr>
+      <w:r>
+        <w:t>Salida:</w:t>
+      </w:r>
+      <w:r>
+        <w:t xml:space="preserve"> EnlazadoArbolBinario hijo izquierdo de la raíz.</w:t>
+      </w:r>
+    </w:p>
+    <w:p>
+      <w:pPr>
+        <w:pStyle w:val="Prrafodelista"/>
+        <w:numPr>
+          <w:ilvl w:val="0"/>
+          <w:numId w:val="11"/>
+        </w:numPr>
+      </w:pPr>
+      <w:r>
+        <w:t>Precondiciones:</w:t>
+      </w:r>
+      <w:r>
+        <w:t xml:space="preserve"> ninguna.</w:t>
+      </w:r>
+    </w:p>
+    <w:p>
+      <w:pPr>
+        <w:pStyle w:val="Prrafodelista"/>
+        <w:numPr>
+          <w:ilvl w:val="0"/>
+          <w:numId w:val="11"/>
+        </w:numPr>
+      </w:pPr>
+      <w:r>
+        <w:t>Postcondiciones:</w:t>
+      </w:r>
+      <w:r>
+        <w:t xml:space="preserve"> Obtener el hijo izquierdo.</w:t>
+      </w:r>
+    </w:p>
+    <w:p>
+      <w:pPr>
+        <w:pStyle w:val="Prrafodelista"/>
+        <w:ind w:left="1440"/>
+      </w:pPr>
+    </w:p>
+    <w:p>
+      <w:pPr>
+        <w:pStyle w:val="Prrafodelista"/>
+        <w:numPr>
+          <w:ilvl w:val="3"/>
+          <w:numId w:val="10"/>
+        </w:numPr>
+      </w:pPr>
+      <w:r>
+        <w:t>ArbolBinario hijoDer()</w:t>
+      </w:r>
+    </w:p>
+    <w:p>
+      <w:pPr>
+        <w:pStyle w:val="Prrafodelista"/>
+        <w:numPr>
+          <w:ilvl w:val="0"/>
+          <w:numId w:val="11"/>
+        </w:numPr>
+      </w:pPr>
+      <w:r>
+        <w:t>Nombre:</w:t>
+      </w:r>
+      <w:r>
+        <w:t xml:space="preserve"> hijoDer().</w:t>
+      </w:r>
+    </w:p>
+    <w:p>
+      <w:pPr>
+        <w:pStyle w:val="Prrafodelista"/>
+        <w:numPr>
+          <w:ilvl w:val="0"/>
+          <w:numId w:val="11"/>
+        </w:numPr>
+      </w:pPr>
+      <w:r>
+        <w:t>Descripción:</w:t>
+      </w:r>
+      <w:r>
+        <w:t xml:space="preserve"> </w:t>
+      </w:r>
+      <w:r>
+        <w:t>Devuelve un subarbol con el nodo raíz como el hijo derecho del nodo raíz anterior.</w:t>
+      </w:r>
+    </w:p>
+    <w:p>
+      <w:pPr>
+        <w:pStyle w:val="Prrafodelista"/>
+        <w:numPr>
+          <w:ilvl w:val="0"/>
+          <w:numId w:val="11"/>
+        </w:numPr>
+      </w:pPr>
+      <w:r>
+        <w:t>Datos de entrada:</w:t>
+      </w:r>
+      <w:r>
+        <w:t xml:space="preserve"> ninguno.</w:t>
+      </w:r>
+    </w:p>
+    <w:p>
+      <w:pPr>
+        <w:pStyle w:val="Prrafodelista"/>
+        <w:numPr>
+          <w:ilvl w:val="0"/>
+          <w:numId w:val="11"/>
+        </w:numPr>
+      </w:pPr>
+      <w:r>
+        <w:t>Salida:</w:t>
+      </w:r>
+      <w:r>
+        <w:t>EnlazadoArbolBinario hijo derecho del nodo raíz.</w:t>
+      </w:r>
+    </w:p>
+    <w:p>
+      <w:pPr>
+        <w:pStyle w:val="Prrafodelista"/>
+        <w:numPr>
+          <w:ilvl w:val="0"/>
+          <w:numId w:val="11"/>
+        </w:numPr>
+      </w:pPr>
+      <w:r>
+        <w:lastRenderedPageBreak/>
+        <w:t>Precondiciones:</w:t>
+      </w:r>
+      <w:r>
+        <w:t xml:space="preserve"> ninguna.</w:t>
+      </w:r>
+    </w:p>
+    <w:p>
+      <w:pPr>
+        <w:pStyle w:val="Prrafodelista"/>
+        <w:numPr>
+          <w:ilvl w:val="0"/>
+          <w:numId w:val="11"/>
+        </w:numPr>
+      </w:pPr>
+      <w:r>
+        <w:t>Postcondiciones:</w:t>
+      </w:r>
+      <w:r>
+        <w:t xml:space="preserve"> Obtener el hijo derecho de la raíz.</w:t>
+      </w:r>
+    </w:p>
+    <w:p>
+      <w:pPr>
+        <w:pStyle w:val="Prrafodelista"/>
+        <w:ind w:left="1440"/>
+      </w:pPr>
+    </w:p>
+    <w:p>
+      <w:pPr>
+        <w:pStyle w:val="Prrafodelista"/>
+        <w:numPr>
+          <w:ilvl w:val="3"/>
+          <w:numId w:val="10"/>
+        </w:numPr>
+      </w:pPr>
+      <w:r>
+        <w:t>Boolean esta(E elemento): lanzadera</w:t>
+      </w:r>
+    </w:p>
+    <w:p>
+      <w:pPr>
+        <w:pStyle w:val="Prrafodelista"/>
+        <w:numPr>
+          <w:ilvl w:val="0"/>
+          <w:numId w:val="11"/>
+        </w:numPr>
+      </w:pPr>
+      <w:r>
+        <w:t>Nombre:</w:t>
+      </w:r>
+      <w:r>
+        <w:t xml:space="preserve"> esta().</w:t>
+      </w:r>
+    </w:p>
+    <w:p>
+      <w:pPr>
+        <w:pStyle w:val="Prrafodelista"/>
+        <w:numPr>
+          <w:ilvl w:val="0"/>
+          <w:numId w:val="11"/>
+        </w:numPr>
+      </w:pPr>
+      <w:r>
+        <w:t>Descripción:</w:t>
+      </w:r>
+      <w:r>
+        <w:t xml:space="preserve"> </w:t>
+      </w:r>
+      <w:r>
+        <w:t>Indica si el elemento que se le pasa como parámetro se encuentra en el árbol.</w:t>
+      </w:r>
+    </w:p>
+    <w:p>
+      <w:pPr>
+        <w:pStyle w:val="Prrafodelista"/>
+        <w:numPr>
+          <w:ilvl w:val="0"/>
+          <w:numId w:val="11"/>
+        </w:numPr>
+      </w:pPr>
+      <w:r>
+        <w:t>Datos de entrada:</w:t>
+      </w:r>
+      <w:r>
+        <w:t xml:space="preserve"> elemento a buscar.</w:t>
+      </w:r>
+    </w:p>
+    <w:p>
+      <w:pPr>
+        <w:pStyle w:val="Prrafodelista"/>
+        <w:numPr>
+          <w:ilvl w:val="0"/>
+          <w:numId w:val="11"/>
+        </w:numPr>
+      </w:pPr>
+      <w:r>
+        <w:t>Salida:</w:t>
+      </w:r>
+      <w:r>
+        <w:t xml:space="preserve"> booleano que indica si está en el arbol</w:t>
+      </w:r>
+    </w:p>
+    <w:p>
+      <w:pPr>
+        <w:pStyle w:val="Prrafodelista"/>
+        <w:numPr>
+          <w:ilvl w:val="0"/>
+          <w:numId w:val="11"/>
+        </w:numPr>
+      </w:pPr>
+      <w:r>
+        <w:t>Precondiciones:</w:t>
+      </w:r>
+      <w:r>
+        <w:t xml:space="preserve"> ninguna.</w:t>
+      </w:r>
+    </w:p>
+    <w:p>
+      <w:pPr>
+        <w:pStyle w:val="Prrafodelista"/>
+        <w:numPr>
+          <w:ilvl w:val="0"/>
+          <w:numId w:val="11"/>
+        </w:numPr>
+      </w:pPr>
+      <w:r>
+        <w:t>Postcondiciones:</w:t>
+      </w:r>
+      <w:r>
+        <w:t xml:space="preserve"> saber si un elemento se encuentra en el arbol.</w:t>
+      </w:r>
+    </w:p>
+    <w:p>
+      <w:pPr>
+        <w:pStyle w:val="Prrafodelista"/>
+        <w:ind w:left="1440"/>
+      </w:pPr>
+    </w:p>
+    <w:p>
+      <w:pPr>
+        <w:pStyle w:val="Prrafodelista"/>
+        <w:numPr>
+          <w:ilvl w:val="3"/>
+          <w:numId w:val="10"/>
+        </w:numPr>
+      </w:pPr>
+      <w:r>
+        <w:t>Boolean esta(NodoBinario&lt;E&gt; raiz, E elemento): recursivo</w:t>
+      </w:r>
+    </w:p>
+    <w:p>
+      <w:pPr>
+        <w:pStyle w:val="Prrafodelista"/>
+        <w:numPr>
+          <w:ilvl w:val="0"/>
+          <w:numId w:val="11"/>
+        </w:numPr>
+      </w:pPr>
+      <w:r>
+        <w:t>Nombre:</w:t>
+      </w:r>
+      <w:r>
+        <w:t xml:space="preserve"> esta().</w:t>
+      </w:r>
+    </w:p>
+    <w:p>
+      <w:pPr>
+        <w:pStyle w:val="Prrafodelista"/>
+        <w:numPr>
+          <w:ilvl w:val="0"/>
+          <w:numId w:val="11"/>
+        </w:numPr>
+      </w:pPr>
+      <w:r>
+        <w:t>Descripción:</w:t>
+      </w:r>
+      <w:r>
+        <w:t xml:space="preserve"> </w:t>
+      </w:r>
+      <w:r>
+        <w:t>Indica si el elemento que se le pasa como parámetro se encuentra en el árbol.</w:t>
+      </w:r>
+    </w:p>
+    <w:p>
+      <w:pPr>
+        <w:pStyle w:val="Prrafodelista"/>
+        <w:numPr>
+          <w:ilvl w:val="0"/>
+          <w:numId w:val="11"/>
+        </w:numPr>
+      </w:pPr>
+      <w:r>
+        <w:t>Datos de entrada:</w:t>
+      </w:r>
+      <w:r>
+        <w:t xml:space="preserve"> nodoBinario raiz y elemento.</w:t>
+      </w:r>
+    </w:p>
+    <w:p>
+      <w:pPr>
+        <w:pStyle w:val="Prrafodelista"/>
+        <w:numPr>
+          <w:ilvl w:val="0"/>
+          <w:numId w:val="11"/>
+        </w:numPr>
+      </w:pPr>
+      <w:r>
+        <w:t>Salida:</w:t>
+      </w:r>
+      <w:r>
+        <w:t xml:space="preserve"> booleano que indica si el elemento está o no en el arbol.</w:t>
+      </w:r>
+    </w:p>
+    <w:p>
+      <w:pPr>
+        <w:pStyle w:val="Prrafodelista"/>
+        <w:numPr>
+          <w:ilvl w:val="0"/>
+          <w:numId w:val="11"/>
+        </w:numPr>
+      </w:pPr>
+      <w:r>
+        <w:t>Precondiciones:</w:t>
+      </w:r>
+      <w:r>
+        <w:t xml:space="preserve"> ejecutar el metodo lanzadera.</w:t>
+      </w:r>
+    </w:p>
+    <w:p>
+      <w:pPr>
+        <w:pStyle w:val="Prrafodelista"/>
+        <w:numPr>
+          <w:ilvl w:val="0"/>
+          <w:numId w:val="11"/>
+        </w:numPr>
+      </w:pPr>
+      <w:r>
+        <w:t>Postcondiciones:</w:t>
+      </w:r>
+      <w:r>
+        <w:t xml:space="preserve"> conocer si el elemento se encuentra en el arbol.</w:t>
+      </w:r>
+    </w:p>
+    <w:p>
+      <w:pPr>
+        <w:pStyle w:val="Prrafodelista"/>
+        <w:ind w:left="1440"/>
+      </w:pPr>
+    </w:p>
+    <w:p>
+      <w:pPr>
+        <w:pStyle w:val="Prrafodelista"/>
+        <w:numPr>
+          <w:ilvl w:val="3"/>
+          <w:numId w:val="10"/>
+        </w:numPr>
+      </w:pPr>
+      <w:r>
+        <w:t>Void setHijoIzq(ArbolBinario hi)</w:t>
+      </w:r>
+    </w:p>
+    <w:p>
+      <w:pPr>
+        <w:pStyle w:val="Prrafodelista"/>
+        <w:numPr>
+          <w:ilvl w:val="0"/>
+          <w:numId w:val="11"/>
+        </w:numPr>
+      </w:pPr>
+      <w:r>
+        <w:t>Nombre:</w:t>
+      </w:r>
+      <w:r>
+        <w:t xml:space="preserve"> setHijoIzq().</w:t>
+      </w:r>
+    </w:p>
+    <w:p>
+      <w:pPr>
+        <w:pStyle w:val="Prrafodelista"/>
+        <w:numPr>
+          <w:ilvl w:val="0"/>
+          <w:numId w:val="11"/>
+        </w:numPr>
+      </w:pPr>
+      <w:r>
+        <w:t>Descripción:</w:t>
+      </w:r>
+      <w:r>
+        <w:t xml:space="preserve"> Introducir el hijo izquierdo del nodo raíz.</w:t>
+      </w:r>
+    </w:p>
+    <w:p>
+      <w:pPr>
+        <w:pStyle w:val="Prrafodelista"/>
+        <w:numPr>
+          <w:ilvl w:val="0"/>
+          <w:numId w:val="11"/>
+        </w:numPr>
+      </w:pPr>
+      <w:r>
+        <w:t>Datos de entrada:</w:t>
+      </w:r>
+      <w:r>
+        <w:t xml:space="preserve"> ArbolBinario hi.</w:t>
+      </w:r>
+    </w:p>
+    <w:p>
+      <w:pPr>
+        <w:pStyle w:val="Prrafodelista"/>
+        <w:numPr>
+          <w:ilvl w:val="0"/>
+          <w:numId w:val="11"/>
+        </w:numPr>
+      </w:pPr>
+      <w:r>
+        <w:t>Salida:</w:t>
+      </w:r>
+      <w:r>
+        <w:t xml:space="preserve"> ninguna.</w:t>
+      </w:r>
+    </w:p>
+    <w:p>
+      <w:pPr>
+        <w:pStyle w:val="Prrafodelista"/>
+        <w:numPr>
+          <w:ilvl w:val="0"/>
+          <w:numId w:val="11"/>
+        </w:numPr>
+      </w:pPr>
+      <w:r>
+        <w:t>Precondiciones:</w:t>
+      </w:r>
+      <w:r>
+        <w:t xml:space="preserve"> ninguno.</w:t>
+      </w:r>
+    </w:p>
+    <w:p>
+      <w:pPr>
+        <w:pStyle w:val="Prrafodelista"/>
+        <w:numPr>
+          <w:ilvl w:val="0"/>
+          <w:numId w:val="11"/>
+        </w:numPr>
+      </w:pPr>
+      <w:r>
+        <w:t>Postcondiciones:</w:t>
+      </w:r>
+      <w:r>
+        <w:t xml:space="preserve"> tener insertado en el arbol como hijo izquierdo el arbol introducido como parámetro.</w:t>
+      </w:r>
+    </w:p>
+    <w:p>
+      <w:pPr>
+        <w:pStyle w:val="Prrafodelista"/>
+        <w:ind w:left="1440"/>
+      </w:pPr>
+    </w:p>
+    <w:p>
+      <w:pPr>
+        <w:pStyle w:val="Prrafodelista"/>
+        <w:numPr>
+          <w:ilvl w:val="3"/>
+          <w:numId w:val="10"/>
+        </w:numPr>
+      </w:pPr>
+      <w:r>
+        <w:t>Void setHijoDer(ArbolBinario hd)</w:t>
+      </w:r>
+    </w:p>
+    <w:p>
+      <w:pPr>
+        <w:pStyle w:val="Prrafodelista"/>
+        <w:numPr>
+          <w:ilvl w:val="0"/>
+          <w:numId w:val="11"/>
+        </w:numPr>
+      </w:pPr>
+      <w:r>
+        <w:t>Nombre:</w:t>
+      </w:r>
+      <w:r>
+        <w:t xml:space="preserve"> setHijoDer().</w:t>
+      </w:r>
+    </w:p>
+    <w:p>
+      <w:pPr>
+        <w:pStyle w:val="Prrafodelista"/>
+        <w:numPr>
+          <w:ilvl w:val="0"/>
+          <w:numId w:val="11"/>
+        </w:numPr>
+      </w:pPr>
+      <w:r>
+        <w:t>Descripción:</w:t>
+      </w:r>
+      <w:r>
+        <w:t xml:space="preserve"> Introducir el hijo derecho</w:t>
+      </w:r>
+      <w:r>
+        <w:t xml:space="preserve"> del nodo raíz.</w:t>
+      </w:r>
+    </w:p>
+    <w:p>
+      <w:pPr>
+        <w:pStyle w:val="Prrafodelista"/>
+        <w:numPr>
+          <w:ilvl w:val="0"/>
+          <w:numId w:val="11"/>
+        </w:numPr>
+      </w:pPr>
+      <w:r>
+        <w:t>Datos de entrada:</w:t>
+      </w:r>
+      <w:r>
+        <w:t xml:space="preserve"> ArbolBinario hijo derecho.</w:t>
+      </w:r>
+    </w:p>
+    <w:p>
+      <w:pPr>
+        <w:pStyle w:val="Prrafodelista"/>
+        <w:numPr>
+          <w:ilvl w:val="0"/>
+          <w:numId w:val="11"/>
+        </w:numPr>
+      </w:pPr>
+      <w:r>
+        <w:t>Salida:</w:t>
+      </w:r>
+      <w:r>
+        <w:t xml:space="preserve"> ninguna</w:t>
+      </w:r>
+    </w:p>
+    <w:p>
+      <w:pPr>
+        <w:pStyle w:val="Prrafodelista"/>
+        <w:numPr>
+          <w:ilvl w:val="0"/>
+          <w:numId w:val="11"/>
+        </w:numPr>
+      </w:pPr>
+      <w:r>
+        <w:t>Precondiciones:</w:t>
+      </w:r>
+      <w:r>
+        <w:t xml:space="preserve"> ninguna.</w:t>
+      </w:r>
+    </w:p>
+    <w:p>
+      <w:pPr>
+        <w:pStyle w:val="Prrafodelista"/>
+        <w:numPr>
+          <w:ilvl w:val="0"/>
+          <w:numId w:val="11"/>
+        </w:numPr>
+      </w:pPr>
+      <w:r>
+        <w:t>Postcondiciones:</w:t>
+      </w:r>
+      <w:r>
+        <w:t xml:space="preserve"> </w:t>
+      </w:r>
+      <w:r>
+        <w:t xml:space="preserve">tener insertado en el arbol como </w:t>
+      </w:r>
+      <w:r>
+        <w:t>hijo derecho</w:t>
+      </w:r>
+      <w:r>
+        <w:t xml:space="preserve"> el arbol introducido como parámetro.</w:t>
+      </w:r>
+    </w:p>
+    <w:p>
+      <w:pPr>
+        <w:pStyle w:val="Prrafodelista"/>
+        <w:ind w:left="1440"/>
+      </w:pPr>
+    </w:p>
+    <w:p>
+      <w:pPr>
+        <w:pStyle w:val="Prrafodelista"/>
+        <w:numPr>
+          <w:ilvl w:val="3"/>
+          <w:numId w:val="10"/>
+        </w:numPr>
+      </w:pPr>
+      <w:r>
+        <w:t>Void suprimir</w:t>
+      </w:r>
+      <w:r>
+        <w:t>()</w:t>
+      </w:r>
+    </w:p>
+    <w:p>
+      <w:pPr>
+        <w:pStyle w:val="Prrafodelista"/>
+        <w:numPr>
+          <w:ilvl w:val="0"/>
+          <w:numId w:val="11"/>
+        </w:numPr>
+      </w:pPr>
+      <w:r>
+        <w:t>Nombre:</w:t>
+      </w:r>
+      <w:bookmarkStart w:id="2" w:name="_GoBack"/>
+      <w:bookmarkEnd w:id="2"/>
+    </w:p>
+    <w:p>
+      <w:pPr>
+        <w:pStyle w:val="Prrafodelista"/>
+        <w:numPr>
+          <w:ilvl w:val="0"/>
+          <w:numId w:val="11"/>
+        </w:numPr>
+      </w:pPr>
+      <w:r>
+        <w:t>Descripción:</w:t>
+      </w:r>
+    </w:p>
+    <w:p>
+      <w:pPr>
+        <w:pStyle w:val="Prrafodelista"/>
+        <w:numPr>
+          <w:ilvl w:val="0"/>
+          <w:numId w:val="11"/>
+        </w:numPr>
+      </w:pPr>
+      <w:r>
+        <w:t>Datos de entrada:</w:t>
+      </w:r>
+    </w:p>
+    <w:p>
+      <w:pPr>
+        <w:pStyle w:val="Prrafodelista"/>
+        <w:numPr>
+          <w:ilvl w:val="0"/>
+          <w:numId w:val="11"/>
+        </w:numPr>
+      </w:pPr>
+      <w:r>
+        <w:t>Salida:</w:t>
+      </w:r>
+    </w:p>
+    <w:p>
+      <w:pPr>
+        <w:pStyle w:val="Prrafodelista"/>
+        <w:numPr>
+          <w:ilvl w:val="0"/>
+          <w:numId w:val="11"/>
+        </w:numPr>
+      </w:pPr>
+      <w:r>
+        <w:t>Precondiciones:</w:t>
+      </w:r>
+    </w:p>
+    <w:p>
+      <w:pPr>
+        <w:pStyle w:val="Prrafodelista"/>
+        <w:numPr>
+          <w:ilvl w:val="0"/>
+          <w:numId w:val="11"/>
+        </w:numPr>
+      </w:pPr>
+      <w:r>
+        <w:t>Postcondiciones:</w:t>
+      </w:r>
+    </w:p>
+    <w:p>
+      <w:pPr>
+        <w:pStyle w:val="Prrafodelista"/>
+        <w:ind w:left="1440"/>
+      </w:pPr>
+    </w:p>
+    <w:p>
+      <w:pPr>
+        <w:pStyle w:val="Prrafodelista"/>
+        <w:numPr>
+          <w:ilvl w:val="3"/>
+          <w:numId w:val="10"/>
+        </w:numPr>
+      </w:pPr>
+      <w:r>
+        <w:t>Void EliminarNodosInferiores(int nivel): lanzadera</w:t>
+      </w:r>
+    </w:p>
+    <w:p>
+      <w:pPr>
+        <w:pStyle w:val="Prrafodelista"/>
+        <w:numPr>
+          <w:ilvl w:val="0"/>
+          <w:numId w:val="11"/>
+        </w:numPr>
+      </w:pPr>
+      <w:r>
+        <w:t>Nombre:</w:t>
+      </w:r>
+    </w:p>
+    <w:p>
+      <w:pPr>
+        <w:pStyle w:val="Prrafodelista"/>
+        <w:numPr>
+          <w:ilvl w:val="0"/>
+          <w:numId w:val="11"/>
+        </w:numPr>
+      </w:pPr>
+      <w:r>
+        <w:t>Descripción:</w:t>
+      </w:r>
+    </w:p>
+    <w:p>
+      <w:pPr>
+        <w:pStyle w:val="Prrafodelista"/>
+        <w:numPr>
+          <w:ilvl w:val="0"/>
+          <w:numId w:val="11"/>
+        </w:numPr>
+      </w:pPr>
+      <w:r>
+        <w:t>Datos de entrada:</w:t>
+      </w:r>
+    </w:p>
+    <w:p>
+      <w:pPr>
+        <w:pStyle w:val="Prrafodelista"/>
+        <w:numPr>
+          <w:ilvl w:val="0"/>
+          <w:numId w:val="11"/>
+        </w:numPr>
+      </w:pPr>
+      <w:r>
+        <w:t>Salida:</w:t>
+      </w:r>
+    </w:p>
+    <w:p>
+      <w:pPr>
+        <w:pStyle w:val="Prrafodelista"/>
+        <w:numPr>
+          <w:ilvl w:val="0"/>
+          <w:numId w:val="11"/>
+        </w:numPr>
+      </w:pPr>
+      <w:r>
+        <w:t>Precondiciones:</w:t>
+      </w:r>
+    </w:p>
+    <w:p>
+      <w:pPr>
+        <w:pStyle w:val="Prrafodelista"/>
+        <w:numPr>
+          <w:ilvl w:val="0"/>
+          <w:numId w:val="11"/>
+        </w:numPr>
+      </w:pPr>
+      <w:r>
+        <w:t>Postcondiciones:</w:t>
+      </w:r>
+    </w:p>
+    <w:p>
+      <w:pPr>
+        <w:pStyle w:val="Prrafodelista"/>
+        <w:ind w:left="1440"/>
+      </w:pPr>
+    </w:p>
+    <w:p>
+      <w:pPr>
+        <w:pStyle w:val="Prrafodelista"/>
+        <w:numPr>
+          <w:ilvl w:val="3"/>
+          <w:numId w:val="10"/>
+        </w:numPr>
+      </w:pPr>
+      <w:r>
+        <w:t>Void EliminarNodosInferiores(ArbolBinario&lt;E&gt; a, int cont, int nivel): recursivo</w:t>
+      </w:r>
+    </w:p>
+    <w:p>
+      <w:pPr>
+        <w:pStyle w:val="Prrafodelista"/>
+        <w:numPr>
+          <w:ilvl w:val="0"/>
+          <w:numId w:val="11"/>
+        </w:numPr>
+      </w:pPr>
+      <w:r>
+        <w:t>Nombre:</w:t>
+      </w:r>
+    </w:p>
+    <w:p>
+      <w:pPr>
+        <w:pStyle w:val="Prrafodelista"/>
+        <w:numPr>
+          <w:ilvl w:val="0"/>
+          <w:numId w:val="11"/>
+        </w:numPr>
+      </w:pPr>
+      <w:r>
+        <w:t>Descripción:</w:t>
+      </w:r>
+    </w:p>
+    <w:p>
+      <w:pPr>
+        <w:pStyle w:val="Prrafodelista"/>
+        <w:numPr>
+          <w:ilvl w:val="0"/>
+          <w:numId w:val="11"/>
+        </w:numPr>
+      </w:pPr>
+      <w:r>
+        <w:t>Datos de entrada:</w:t>
+      </w:r>
+    </w:p>
+    <w:p>
+      <w:pPr>
+        <w:pStyle w:val="Prrafodelista"/>
+        <w:numPr>
+          <w:ilvl w:val="0"/>
+          <w:numId w:val="11"/>
+        </w:numPr>
+      </w:pPr>
+      <w:r>
+        <w:t>Salida:</w:t>
+      </w:r>
+    </w:p>
+    <w:p>
+      <w:pPr>
+        <w:pStyle w:val="Prrafodelista"/>
+        <w:numPr>
+          <w:ilvl w:val="0"/>
+          <w:numId w:val="11"/>
+        </w:numPr>
+      </w:pPr>
+      <w:r>
+        <w:t>Precondiciones:</w:t>
+      </w:r>
+    </w:p>
+    <w:p>
+      <w:pPr>
+        <w:pStyle w:val="Prrafodelista"/>
+        <w:numPr>
+          <w:ilvl w:val="0"/>
+          <w:numId w:val="11"/>
+        </w:numPr>
+      </w:pPr>
+      <w:r>
+        <w:t>Postcondiciones:</w:t>
+      </w:r>
+    </w:p>
+    <w:p>
+      <w:pPr>
+        <w:pStyle w:val="Prrafodelista"/>
+        <w:ind w:left="1440"/>
+      </w:pPr>
+    </w:p>
+    <w:p>
+      <w:pPr>
+        <w:pStyle w:val="Prrafodelista"/>
+        <w:numPr>
+          <w:ilvl w:val="3"/>
+          <w:numId w:val="10"/>
+        </w:numPr>
+      </w:pPr>
+      <w:r>
+        <w:t>Void setRaiz(E elemRaiz)</w:t>
+      </w:r>
+    </w:p>
+    <w:p>
+      <w:pPr>
+        <w:pStyle w:val="Prrafodelista"/>
+        <w:numPr>
+          <w:ilvl w:val="0"/>
+          <w:numId w:val="11"/>
+        </w:numPr>
+      </w:pPr>
+      <w:r>
+        <w:t>Nombre:</w:t>
+      </w:r>
+    </w:p>
+    <w:p>
+      <w:pPr>
+        <w:pStyle w:val="Prrafodelista"/>
+        <w:numPr>
+          <w:ilvl w:val="0"/>
+          <w:numId w:val="11"/>
+        </w:numPr>
+      </w:pPr>
+      <w:r>
+        <w:t>Descripción:</w:t>
+      </w:r>
+    </w:p>
+    <w:p>
+      <w:pPr>
+        <w:pStyle w:val="Prrafodelista"/>
+        <w:numPr>
+          <w:ilvl w:val="0"/>
+          <w:numId w:val="11"/>
+        </w:numPr>
+      </w:pPr>
+      <w:r>
+        <w:t>Datos de entrada:</w:t>
+      </w:r>
+    </w:p>
+    <w:p>
+      <w:pPr>
+        <w:pStyle w:val="Prrafodelista"/>
+        <w:numPr>
+          <w:ilvl w:val="0"/>
+          <w:numId w:val="11"/>
+        </w:numPr>
+      </w:pPr>
+      <w:r>
+        <w:t>Salida:</w:t>
+      </w:r>
+    </w:p>
+    <w:p>
+      <w:pPr>
+        <w:pStyle w:val="Prrafodelista"/>
+        <w:numPr>
+          <w:ilvl w:val="0"/>
+          <w:numId w:val="11"/>
+        </w:numPr>
+      </w:pPr>
+      <w:r>
+        <w:t>Precondiciones:</w:t>
+      </w:r>
+    </w:p>
+    <w:p>
+      <w:pPr>
+        <w:pStyle w:val="Prrafodelista"/>
+        <w:numPr>
+          <w:ilvl w:val="0"/>
+          <w:numId w:val="11"/>
+        </w:numPr>
+      </w:pPr>
+      <w:r>
+        <w:t>Postcondiciones:</w:t>
+      </w:r>
+    </w:p>
+    <w:p>
+      <w:pPr>
+        <w:pStyle w:val="Prrafodelista"/>
+        <w:ind w:left="1440"/>
+      </w:pPr>
+    </w:p>
+    <w:p>
+      <w:pPr>
+        <w:pStyle w:val="Prrafodelista"/>
+        <w:numPr>
+          <w:ilvl w:val="3"/>
+          <w:numId w:val="10"/>
+        </w:numPr>
+      </w:pPr>
+      <w:r>
+        <w:t>Void anchura(ArbolBinario&lt;E&gt; a)</w:t>
+      </w:r>
+    </w:p>
+    <w:p>
+      <w:pPr>
+        <w:pStyle w:val="Prrafodelista"/>
+        <w:numPr>
+          <w:ilvl w:val="0"/>
+          <w:numId w:val="11"/>
+        </w:numPr>
+      </w:pPr>
+      <w:r>
+        <w:t>Nombre:</w:t>
+      </w:r>
+    </w:p>
+    <w:p>
+      <w:pPr>
+        <w:pStyle w:val="Prrafodelista"/>
+        <w:numPr>
+          <w:ilvl w:val="0"/>
+          <w:numId w:val="11"/>
+        </w:numPr>
+      </w:pPr>
+      <w:r>
+        <w:t>Descripción:</w:t>
+      </w:r>
+    </w:p>
+    <w:p>
+      <w:pPr>
+        <w:pStyle w:val="Prrafodelista"/>
+        <w:numPr>
+          <w:ilvl w:val="0"/>
+          <w:numId w:val="11"/>
+        </w:numPr>
+      </w:pPr>
+      <w:r>
+        <w:t>Datos de entrada:</w:t>
+      </w:r>
+    </w:p>
+    <w:p>
+      <w:pPr>
+        <w:pStyle w:val="Prrafodelista"/>
+        <w:numPr>
+          <w:ilvl w:val="0"/>
+          <w:numId w:val="11"/>
+        </w:numPr>
+      </w:pPr>
+      <w:r>
+        <w:t>Salida:</w:t>
+      </w:r>
+    </w:p>
+    <w:p>
+      <w:pPr>
+        <w:pStyle w:val="Prrafodelista"/>
+        <w:numPr>
+          <w:ilvl w:val="0"/>
+          <w:numId w:val="11"/>
+        </w:numPr>
+      </w:pPr>
+      <w:r>
+        <w:t>Precondiciones:</w:t>
+      </w:r>
+    </w:p>
+    <w:p>
+      <w:pPr>
+        <w:pStyle w:val="Prrafodelista"/>
+        <w:numPr>
+          <w:ilvl w:val="0"/>
+          <w:numId w:val="11"/>
+        </w:numPr>
+      </w:pPr>
+      <w:r>
+        <w:t>Postcondiciones:</w:t>
+      </w:r>
+    </w:p>
+    <w:p>
+      <w:pPr>
+        <w:pStyle w:val="Prrafodelista"/>
+        <w:ind w:left="1440"/>
+      </w:pPr>
+    </w:p>
+    <w:p>
+      <w:pPr>
+        <w:pStyle w:val="Prrafodelista"/>
+        <w:numPr>
+          <w:ilvl w:val="3"/>
+          <w:numId w:val="10"/>
+        </w:numPr>
+      </w:pPr>
+      <w:r>
+        <w:t>Void preorden(ArbolBinario&lt;E&gt; a)</w:t>
+      </w:r>
+    </w:p>
+    <w:p>
+      <w:pPr>
+        <w:pStyle w:val="Prrafodelista"/>
+        <w:numPr>
+          <w:ilvl w:val="0"/>
+          <w:numId w:val="11"/>
+        </w:numPr>
+      </w:pPr>
+      <w:r>
+        <w:t>Nombre:</w:t>
+      </w:r>
+    </w:p>
+    <w:p>
+      <w:pPr>
+        <w:pStyle w:val="Prrafodelista"/>
+        <w:numPr>
+          <w:ilvl w:val="0"/>
+          <w:numId w:val="11"/>
+        </w:numPr>
+      </w:pPr>
+      <w:r>
+        <w:t>Descripción:</w:t>
+      </w:r>
+    </w:p>
+    <w:p>
+      <w:pPr>
+        <w:pStyle w:val="Prrafodelista"/>
+        <w:numPr>
+          <w:ilvl w:val="0"/>
+          <w:numId w:val="11"/>
+        </w:numPr>
+      </w:pPr>
+      <w:r>
+        <w:t>Datos de entrada:</w:t>
+      </w:r>
+    </w:p>
+    <w:p>
+      <w:pPr>
+        <w:pStyle w:val="Prrafodelista"/>
+        <w:numPr>
+          <w:ilvl w:val="0"/>
+          <w:numId w:val="11"/>
+        </w:numPr>
+      </w:pPr>
+      <w:r>
+        <w:t>Salida:</w:t>
+      </w:r>
+    </w:p>
+    <w:p>
+      <w:pPr>
+        <w:pStyle w:val="Prrafodelista"/>
+        <w:numPr>
+          <w:ilvl w:val="0"/>
+          <w:numId w:val="11"/>
+        </w:numPr>
+      </w:pPr>
+      <w:r>
+        <w:t>Precondiciones:</w:t>
+      </w:r>
+    </w:p>
+    <w:p>
+      <w:pPr>
+        <w:pStyle w:val="Prrafodelista"/>
+        <w:numPr>
+          <w:ilvl w:val="0"/>
+          <w:numId w:val="11"/>
+        </w:numPr>
+      </w:pPr>
+      <w:r>
+        <w:t>Postcondiciones:</w:t>
+      </w:r>
+    </w:p>
+    <w:p>
+      <w:pPr>
+        <w:pStyle w:val="Prrafodelista"/>
+        <w:ind w:left="1440"/>
+      </w:pPr>
+    </w:p>
+    <w:p>
+      <w:pPr>
+        <w:pStyle w:val="Prrafodelista"/>
+        <w:numPr>
+          <w:ilvl w:val="3"/>
+          <w:numId w:val="10"/>
+        </w:numPr>
+      </w:pPr>
+      <w:r>
+        <w:t>Void inorden(ArbolBinario&lt;E&gt; a)</w:t>
+      </w:r>
+    </w:p>
+    <w:p>
+      <w:pPr>
+        <w:pStyle w:val="Prrafodelista"/>
+        <w:numPr>
+          <w:ilvl w:val="0"/>
+          <w:numId w:val="11"/>
+        </w:numPr>
+      </w:pPr>
+      <w:r>
+        <w:t>Nombre:</w:t>
+      </w:r>
+    </w:p>
+    <w:p>
+      <w:pPr>
+        <w:pStyle w:val="Prrafodelista"/>
+        <w:numPr>
+          <w:ilvl w:val="0"/>
+          <w:numId w:val="11"/>
+        </w:numPr>
+      </w:pPr>
+      <w:r>
+        <w:t>Descripción:</w:t>
+      </w:r>
+    </w:p>
+    <w:p>
+      <w:pPr>
+        <w:pStyle w:val="Prrafodelista"/>
+        <w:numPr>
+          <w:ilvl w:val="0"/>
+          <w:numId w:val="11"/>
+        </w:numPr>
+      </w:pPr>
+      <w:r>
+        <w:t>Datos de entrada:</w:t>
+      </w:r>
+    </w:p>
+    <w:p>
+      <w:pPr>
+        <w:pStyle w:val="Prrafodelista"/>
+        <w:numPr>
+          <w:ilvl w:val="0"/>
+          <w:numId w:val="11"/>
+        </w:numPr>
+      </w:pPr>
+      <w:r>
+        <w:lastRenderedPageBreak/>
+        <w:t>Salida:</w:t>
+      </w:r>
+    </w:p>
+    <w:p>
+      <w:pPr>
+        <w:pStyle w:val="Prrafodelista"/>
+        <w:numPr>
+          <w:ilvl w:val="0"/>
+          <w:numId w:val="11"/>
+        </w:numPr>
+      </w:pPr>
+      <w:r>
+        <w:t>Precondiciones:</w:t>
+      </w:r>
+    </w:p>
+    <w:p>
+      <w:pPr>
+        <w:pStyle w:val="Prrafodelista"/>
+        <w:numPr>
+          <w:ilvl w:val="0"/>
+          <w:numId w:val="11"/>
+        </w:numPr>
+      </w:pPr>
+      <w:r>
+        <w:t>Postcondiciones:</w:t>
+      </w:r>
+    </w:p>
+    <w:p>
+      <w:pPr>
+        <w:pStyle w:val="Prrafodelista"/>
+        <w:ind w:left="1440"/>
+      </w:pPr>
+    </w:p>
+    <w:p>
+      <w:pPr>
+        <w:pStyle w:val="Prrafodelista"/>
+        <w:numPr>
+          <w:ilvl w:val="3"/>
+          <w:numId w:val="10"/>
+        </w:numPr>
+      </w:pPr>
+      <w:r>
+        <w:t>Void postorden(ArbolBinario&lt;E&gt; a)</w:t>
+      </w:r>
+    </w:p>
+    <w:p>
+      <w:pPr>
+        <w:pStyle w:val="Prrafodelista"/>
+        <w:numPr>
+          <w:ilvl w:val="0"/>
+          <w:numId w:val="11"/>
+        </w:numPr>
+      </w:pPr>
+      <w:r>
+        <w:t>Nombre:</w:t>
+      </w:r>
+    </w:p>
+    <w:p>
+      <w:pPr>
+        <w:pStyle w:val="Prrafodelista"/>
+        <w:numPr>
+          <w:ilvl w:val="0"/>
+          <w:numId w:val="11"/>
+        </w:numPr>
+      </w:pPr>
+      <w:r>
+        <w:t>Descripción:</w:t>
+      </w:r>
+    </w:p>
+    <w:p>
+      <w:pPr>
+        <w:pStyle w:val="Prrafodelista"/>
+        <w:numPr>
+          <w:ilvl w:val="0"/>
+          <w:numId w:val="11"/>
+        </w:numPr>
+      </w:pPr>
+      <w:r>
+        <w:t>Datos de entrada:</w:t>
+      </w:r>
+    </w:p>
+    <w:p>
+      <w:pPr>
+        <w:pStyle w:val="Prrafodelista"/>
+        <w:numPr>
+          <w:ilvl w:val="0"/>
+          <w:numId w:val="11"/>
+        </w:numPr>
+      </w:pPr>
+      <w:r>
+        <w:t>Salida:</w:t>
+      </w:r>
+    </w:p>
+    <w:p>
+      <w:pPr>
+        <w:pStyle w:val="Prrafodelista"/>
+        <w:numPr>
+          <w:ilvl w:val="0"/>
+          <w:numId w:val="11"/>
+        </w:numPr>
+      </w:pPr>
+      <w:r>
+        <w:t>Precondiciones:</w:t>
+      </w:r>
+    </w:p>
+    <w:p>
+      <w:pPr>
+        <w:pStyle w:val="Prrafodelista"/>
+        <w:numPr>
+          <w:ilvl w:val="0"/>
+          <w:numId w:val="11"/>
+        </w:numPr>
+      </w:pPr>
+      <w:r>
+        <w:t>Postcondiciones:</w:t>
+      </w:r>
+    </w:p>
+    <w:p>
+      <w:pPr>
+        <w:pStyle w:val="Prrafodelista"/>
+        <w:ind w:left="1440"/>
+      </w:pPr>
+    </w:p>
     <w:p>
       <w:pPr>
         <w:pStyle w:val="Ttulo2"/>
       </w:pPr>
+      <w:bookmarkStart w:id="3" w:name="_Toc483329438"/>
       <w:r>
         <w:t>Implementación TAD AB</w:t>
       </w:r>
+      <w:bookmarkEnd w:id="3"/>
     </w:p>
     <w:p>
       <w:pPr>
@@ -348,39 +2533,48 @@
       <w:pPr>
         <w:pStyle w:val="Ttulo1"/>
       </w:pPr>
+      <w:bookmarkStart w:id="4" w:name="_Toc483329439"/>
       <w:r>
         <w:t>Parte 2</w:t>
       </w:r>
+      <w:bookmarkEnd w:id="4"/>
     </w:p>
     <w:p>
       <w:pPr>
         <w:pStyle w:val="Ttulo2"/>
       </w:pPr>
+      <w:bookmarkStart w:id="5" w:name="_Toc483329440"/>
       <w:r>
         <w:t>Implementación ABEnteros</w:t>
       </w:r>
+      <w:bookmarkEnd w:id="5"/>
+    </w:p>
+    <w:p>
+      <w:r>
+        <w:t>//código ABEnteros</w:t>
+      </w:r>
+    </w:p>
+    <w:p>
+      <w:pPr>
+        <w:pStyle w:val="Ttulo1"/>
+      </w:pPr>
+      <w:bookmarkStart w:id="6" w:name="_Toc483329441"/>
+      <w:r>
+        <w:t>Parte 3</w:t>
+      </w:r>
+      <w:bookmarkEnd w:id="6"/>
+    </w:p>
+    <w:p>
+      <w:pPr>
+        <w:pStyle w:val="Ttulo2"/>
+      </w:pPr>
+      <w:bookmarkStart w:id="7" w:name="_Toc483329442"/>
+      <w:r>
+        <w:t>Cambios para ABB</w:t>
+      </w:r>
+      <w:bookmarkEnd w:id="7"/>
     </w:p>
     <w:p/>
-    <w:p>
-      <w:pPr>
-        <w:pStyle w:val="Ttulo1"/>
-      </w:pPr>
-      <w:r>
-        <w:t>Parte 3</w:t>
-      </w:r>
-    </w:p>
-    <w:p>
-      <w:pPr>
-        <w:pStyle w:val="Ttulo2"/>
-      </w:pPr>
-      <w:r>
-        <w:t>Cambios para ABB</w:t>
-      </w:r>
-    </w:p>
-    <w:p>
-      <w:bookmarkStart w:id="0" w:name="_GoBack"/>
-      <w:bookmarkEnd w:id="0"/>
-    </w:p>
     <w:sectPr>
       <w:pgSz w:w="11906" w:h="16838"/>
       <w:pgMar w:top="1417" w:right="1701" w:bottom="1417" w:left="1701" w:header="708" w:footer="708" w:gutter="0"/>
@@ -680,6 +2874,119 @@
     </w:lvl>
   </w:abstractNum>
   <w:abstractNum w:abstractNumId="3" w15:restartNumberingAfterBreak="0">
+    <w:nsid w:val="27E81B45"/>
+    <w:multiLevelType w:val="hybridMultilevel"/>
+    <w:tmpl w:val="5AB691C8"/>
+    <w:lvl w:ilvl="0" w:tplc="0C0A0001">
+      <w:start w:val="1"/>
+      <w:numFmt w:val="bullet"/>
+      <w:lvlText w:val=""/>
+      <w:lvlJc w:val="left"/>
+      <w:pPr>
+        <w:ind w:left="1800" w:hanging="360"/>
+      </w:pPr>
+      <w:rPr>
+        <w:rFonts w:ascii="Symbol" w:hAnsi="Symbol" w:hint="default"/>
+      </w:rPr>
+    </w:lvl>
+    <w:lvl w:ilvl="1" w:tplc="0C0A0003" w:tentative="1">
+      <w:start w:val="1"/>
+      <w:numFmt w:val="bullet"/>
+      <w:lvlText w:val="o"/>
+      <w:lvlJc w:val="left"/>
+      <w:pPr>
+        <w:ind w:left="2520" w:hanging="360"/>
+      </w:pPr>
+      <w:rPr>
+        <w:rFonts w:ascii="Courier New" w:hAnsi="Courier New" w:cs="Courier New" w:hint="default"/>
+      </w:rPr>
+    </w:lvl>
+    <w:lvl w:ilvl="2" w:tplc="0C0A0005" w:tentative="1">
+      <w:start w:val="1"/>
+      <w:numFmt w:val="bullet"/>
+      <w:lvlText w:val=""/>
+      <w:lvlJc w:val="left"/>
+      <w:pPr>
+        <w:ind w:left="3240" w:hanging="360"/>
+      </w:pPr>
+      <w:rPr>
+        <w:rFonts w:ascii="Wingdings" w:hAnsi="Wingdings" w:hint="default"/>
+      </w:rPr>
+    </w:lvl>
+    <w:lvl w:ilvl="3" w:tplc="0C0A0001" w:tentative="1">
+      <w:start w:val="1"/>
+      <w:numFmt w:val="bullet"/>
+      <w:lvlText w:val=""/>
+      <w:lvlJc w:val="left"/>
+      <w:pPr>
+        <w:ind w:left="3960" w:hanging="360"/>
+      </w:pPr>
+      <w:rPr>
+        <w:rFonts w:ascii="Symbol" w:hAnsi="Symbol" w:hint="default"/>
+      </w:rPr>
+    </w:lvl>
+    <w:lvl w:ilvl="4" w:tplc="0C0A0003" w:tentative="1">
+      <w:start w:val="1"/>
+      <w:numFmt w:val="bullet"/>
+      <w:lvlText w:val="o"/>
+      <w:lvlJc w:val="left"/>
+      <w:pPr>
+        <w:ind w:left="4680" w:hanging="360"/>
+      </w:pPr>
+      <w:rPr>
+        <w:rFonts w:ascii="Courier New" w:hAnsi="Courier New" w:cs="Courier New" w:hint="default"/>
+      </w:rPr>
+    </w:lvl>
+    <w:lvl w:ilvl="5" w:tplc="0C0A0005" w:tentative="1">
+      <w:start w:val="1"/>
+      <w:numFmt w:val="bullet"/>
+      <w:lvlText w:val=""/>
+      <w:lvlJc w:val="left"/>
+      <w:pPr>
+        <w:ind w:left="5400" w:hanging="360"/>
+      </w:pPr>
+      <w:rPr>
+        <w:rFonts w:ascii="Wingdings" w:hAnsi="Wingdings" w:hint="default"/>
+      </w:rPr>
+    </w:lvl>
+    <w:lvl w:ilvl="6" w:tplc="0C0A0001" w:tentative="1">
+      <w:start w:val="1"/>
+      <w:numFmt w:val="bullet"/>
+      <w:lvlText w:val=""/>
+      <w:lvlJc w:val="left"/>
+      <w:pPr>
+        <w:ind w:left="6120" w:hanging="360"/>
+      </w:pPr>
+      <w:rPr>
+        <w:rFonts w:ascii="Symbol" w:hAnsi="Symbol" w:hint="default"/>
+      </w:rPr>
+    </w:lvl>
+    <w:lvl w:ilvl="7" w:tplc="0C0A0003" w:tentative="1">
+      <w:start w:val="1"/>
+      <w:numFmt w:val="bullet"/>
+      <w:lvlText w:val="o"/>
+      <w:lvlJc w:val="left"/>
+      <w:pPr>
+        <w:ind w:left="6840" w:hanging="360"/>
+      </w:pPr>
+      <w:rPr>
+        <w:rFonts w:ascii="Courier New" w:hAnsi="Courier New" w:cs="Courier New" w:hint="default"/>
+      </w:rPr>
+    </w:lvl>
+    <w:lvl w:ilvl="8" w:tplc="0C0A0005" w:tentative="1">
+      <w:start w:val="1"/>
+      <w:numFmt w:val="bullet"/>
+      <w:lvlText w:val=""/>
+      <w:lvlJc w:val="left"/>
+      <w:pPr>
+        <w:ind w:left="7560" w:hanging="360"/>
+      </w:pPr>
+      <w:rPr>
+        <w:rFonts w:ascii="Wingdings" w:hAnsi="Wingdings" w:hint="default"/>
+      </w:rPr>
+    </w:lvl>
+  </w:abstractNum>
+  <w:abstractNum w:abstractNumId="4" w15:restartNumberingAfterBreak="0">
     <w:nsid w:val="2EEF4818"/>
     <w:multiLevelType w:val="multilevel"/>
     <w:tmpl w:val="E2C2AE7A"/>
@@ -766,7 +3073,7 @@
       </w:pPr>
     </w:lvl>
   </w:abstractNum>
-  <w:abstractNum w:abstractNumId="4" w15:restartNumberingAfterBreak="0">
+  <w:abstractNum w:abstractNumId="5" w15:restartNumberingAfterBreak="0">
     <w:nsid w:val="3F293D9F"/>
     <w:multiLevelType w:val="hybridMultilevel"/>
     <w:tmpl w:val="25545CD4"/>
@@ -855,7 +3162,7 @@
       </w:pPr>
     </w:lvl>
   </w:abstractNum>
-  <w:abstractNum w:abstractNumId="5" w15:restartNumberingAfterBreak="0">
+  <w:abstractNum w:abstractNumId="6" w15:restartNumberingAfterBreak="0">
     <w:nsid w:val="43AE1A93"/>
     <w:multiLevelType w:val="multilevel"/>
     <w:tmpl w:val="0C0A001D"/>
@@ -941,7 +3248,7 @@
       </w:pPr>
     </w:lvl>
   </w:abstractNum>
-  <w:abstractNum w:abstractNumId="6" w15:restartNumberingAfterBreak="0">
+  <w:abstractNum w:abstractNumId="7" w15:restartNumberingAfterBreak="0">
     <w:nsid w:val="4BF00CCD"/>
     <w:multiLevelType w:val="multilevel"/>
     <w:tmpl w:val="0C0A001D"/>
@@ -1027,7 +3334,206 @@
       </w:pPr>
     </w:lvl>
   </w:abstractNum>
-  <w:abstractNum w:abstractNumId="7" w15:restartNumberingAfterBreak="0">
+  <w:abstractNum w:abstractNumId="8" w15:restartNumberingAfterBreak="0">
+    <w:nsid w:val="65C03673"/>
+    <w:multiLevelType w:val="multilevel"/>
+    <w:tmpl w:val="0C0A001D"/>
+    <w:lvl w:ilvl="0">
+      <w:start w:val="1"/>
+      <w:numFmt w:val="decimal"/>
+      <w:lvlText w:val="%1)"/>
+      <w:lvlJc w:val="left"/>
+      <w:pPr>
+        <w:ind w:left="360" w:hanging="360"/>
+      </w:pPr>
+    </w:lvl>
+    <w:lvl w:ilvl="1">
+      <w:start w:val="1"/>
+      <w:numFmt w:val="lowerLetter"/>
+      <w:lvlText w:val="%2)"/>
+      <w:lvlJc w:val="left"/>
+      <w:pPr>
+        <w:ind w:left="720" w:hanging="360"/>
+      </w:pPr>
+    </w:lvl>
+    <w:lvl w:ilvl="2">
+      <w:start w:val="1"/>
+      <w:numFmt w:val="lowerRoman"/>
+      <w:lvlText w:val="%3)"/>
+      <w:lvlJc w:val="left"/>
+      <w:pPr>
+        <w:ind w:left="1080" w:hanging="360"/>
+      </w:pPr>
+    </w:lvl>
+    <w:lvl w:ilvl="3">
+      <w:start w:val="1"/>
+      <w:numFmt w:val="decimal"/>
+      <w:lvlText w:val="(%4)"/>
+      <w:lvlJc w:val="left"/>
+      <w:pPr>
+        <w:ind w:left="1440" w:hanging="360"/>
+      </w:pPr>
+    </w:lvl>
+    <w:lvl w:ilvl="4">
+      <w:start w:val="1"/>
+      <w:numFmt w:val="lowerLetter"/>
+      <w:lvlText w:val="(%5)"/>
+      <w:lvlJc w:val="left"/>
+      <w:pPr>
+        <w:ind w:left="1800" w:hanging="360"/>
+      </w:pPr>
+    </w:lvl>
+    <w:lvl w:ilvl="5">
+      <w:start w:val="1"/>
+      <w:numFmt w:val="lowerRoman"/>
+      <w:lvlText w:val="(%6)"/>
+      <w:lvlJc w:val="left"/>
+      <w:pPr>
+        <w:ind w:left="2160" w:hanging="360"/>
+      </w:pPr>
+    </w:lvl>
+    <w:lvl w:ilvl="6">
+      <w:start w:val="1"/>
+      <w:numFmt w:val="decimal"/>
+      <w:lvlText w:val="%7."/>
+      <w:lvlJc w:val="left"/>
+      <w:pPr>
+        <w:ind w:left="2520" w:hanging="360"/>
+      </w:pPr>
+    </w:lvl>
+    <w:lvl w:ilvl="7">
+      <w:start w:val="1"/>
+      <w:numFmt w:val="lowerLetter"/>
+      <w:lvlText w:val="%8."/>
+      <w:lvlJc w:val="left"/>
+      <w:pPr>
+        <w:ind w:left="2880" w:hanging="360"/>
+      </w:pPr>
+    </w:lvl>
+    <w:lvl w:ilvl="8">
+      <w:start w:val="1"/>
+      <w:numFmt w:val="lowerRoman"/>
+      <w:lvlText w:val="%9."/>
+      <w:lvlJc w:val="left"/>
+      <w:pPr>
+        <w:ind w:left="3240" w:hanging="360"/>
+      </w:pPr>
+    </w:lvl>
+  </w:abstractNum>
+  <w:abstractNum w:abstractNumId="9" w15:restartNumberingAfterBreak="0">
+    <w:nsid w:val="69E5536F"/>
+    <w:multiLevelType w:val="hybridMultilevel"/>
+    <w:tmpl w:val="297CC21E"/>
+    <w:lvl w:ilvl="0" w:tplc="269217D2">
+      <w:start w:val="4"/>
+      <w:numFmt w:val="bullet"/>
+      <w:lvlText w:val="-"/>
+      <w:lvlJc w:val="left"/>
+      <w:pPr>
+        <w:ind w:left="1800" w:hanging="360"/>
+      </w:pPr>
+      <w:rPr>
+        <w:rFonts w:ascii="Calibri" w:eastAsiaTheme="minorHAnsi" w:hAnsi="Calibri" w:cs="Calibri" w:hint="default"/>
+      </w:rPr>
+    </w:lvl>
+    <w:lvl w:ilvl="1" w:tplc="0C0A0003" w:tentative="1">
+      <w:start w:val="1"/>
+      <w:numFmt w:val="bullet"/>
+      <w:lvlText w:val="o"/>
+      <w:lvlJc w:val="left"/>
+      <w:pPr>
+        <w:ind w:left="2520" w:hanging="360"/>
+      </w:pPr>
+      <w:rPr>
+        <w:rFonts w:ascii="Courier New" w:hAnsi="Courier New" w:cs="Courier New" w:hint="default"/>
+      </w:rPr>
+    </w:lvl>
+    <w:lvl w:ilvl="2" w:tplc="0C0A0005" w:tentative="1">
+      <w:start w:val="1"/>
+      <w:numFmt w:val="bullet"/>
+      <w:lvlText w:val=""/>
+      <w:lvlJc w:val="left"/>
+      <w:pPr>
+        <w:ind w:left="3240" w:hanging="360"/>
+      </w:pPr>
+      <w:rPr>
+        <w:rFonts w:ascii="Wingdings" w:hAnsi="Wingdings" w:hint="default"/>
+      </w:rPr>
+    </w:lvl>
+    <w:lvl w:ilvl="3" w:tplc="0C0A0001" w:tentative="1">
+      <w:start w:val="1"/>
+      <w:numFmt w:val="bullet"/>
+      <w:lvlText w:val=""/>
+      <w:lvlJc w:val="left"/>
+      <w:pPr>
+        <w:ind w:left="3960" w:hanging="360"/>
+      </w:pPr>
+      <w:rPr>
+        <w:rFonts w:ascii="Symbol" w:hAnsi="Symbol" w:hint="default"/>
+      </w:rPr>
+    </w:lvl>
+    <w:lvl w:ilvl="4" w:tplc="0C0A0003" w:tentative="1">
+      <w:start w:val="1"/>
+      <w:numFmt w:val="bullet"/>
+      <w:lvlText w:val="o"/>
+      <w:lvlJc w:val="left"/>
+      <w:pPr>
+        <w:ind w:left="4680" w:hanging="360"/>
+      </w:pPr>
+      <w:rPr>
+        <w:rFonts w:ascii="Courier New" w:hAnsi="Courier New" w:cs="Courier New" w:hint="default"/>
+      </w:rPr>
+    </w:lvl>
+    <w:lvl w:ilvl="5" w:tplc="0C0A0005" w:tentative="1">
+      <w:start w:val="1"/>
+      <w:numFmt w:val="bullet"/>
+      <w:lvlText w:val=""/>
+      <w:lvlJc w:val="left"/>
+      <w:pPr>
+        <w:ind w:left="5400" w:hanging="360"/>
+      </w:pPr>
+      <w:rPr>
+        <w:rFonts w:ascii="Wingdings" w:hAnsi="Wingdings" w:hint="default"/>
+      </w:rPr>
+    </w:lvl>
+    <w:lvl w:ilvl="6" w:tplc="0C0A0001" w:tentative="1">
+      <w:start w:val="1"/>
+      <w:numFmt w:val="bullet"/>
+      <w:lvlText w:val=""/>
+      <w:lvlJc w:val="left"/>
+      <w:pPr>
+        <w:ind w:left="6120" w:hanging="360"/>
+      </w:pPr>
+      <w:rPr>
+        <w:rFonts w:ascii="Symbol" w:hAnsi="Symbol" w:hint="default"/>
+      </w:rPr>
+    </w:lvl>
+    <w:lvl w:ilvl="7" w:tplc="0C0A0003" w:tentative="1">
+      <w:start w:val="1"/>
+      <w:numFmt w:val="bullet"/>
+      <w:lvlText w:val="o"/>
+      <w:lvlJc w:val="left"/>
+      <w:pPr>
+        <w:ind w:left="6840" w:hanging="360"/>
+      </w:pPr>
+      <w:rPr>
+        <w:rFonts w:ascii="Courier New" w:hAnsi="Courier New" w:cs="Courier New" w:hint="default"/>
+      </w:rPr>
+    </w:lvl>
+    <w:lvl w:ilvl="8" w:tplc="0C0A0005" w:tentative="1">
+      <w:start w:val="1"/>
+      <w:numFmt w:val="bullet"/>
+      <w:lvlText w:val=""/>
+      <w:lvlJc w:val="left"/>
+      <w:pPr>
+        <w:ind w:left="7560" w:hanging="360"/>
+      </w:pPr>
+      <w:rPr>
+        <w:rFonts w:ascii="Wingdings" w:hAnsi="Wingdings" w:hint="default"/>
+      </w:rPr>
+    </w:lvl>
+  </w:abstractNum>
+  <w:abstractNum w:abstractNumId="10" w15:restartNumberingAfterBreak="0">
     <w:nsid w:val="6C2B0E5D"/>
     <w:multiLevelType w:val="multilevel"/>
     <w:tmpl w:val="0C0A001D"/>
@@ -1113,7 +3619,7 @@
       </w:pPr>
     </w:lvl>
   </w:abstractNum>
-  <w:abstractNum w:abstractNumId="8" w15:restartNumberingAfterBreak="0">
+  <w:abstractNum w:abstractNumId="11" w15:restartNumberingAfterBreak="0">
     <w:nsid w:val="766A116B"/>
     <w:multiLevelType w:val="hybridMultilevel"/>
     <w:tmpl w:val="A10E2766"/>
@@ -1203,31 +3709,40 @@
     </w:lvl>
   </w:abstractNum>
   <w:num w:numId="1">
-    <w:abstractNumId w:val="4"/>
+    <w:abstractNumId w:val="5"/>
   </w:num>
   <w:num w:numId="2">
-    <w:abstractNumId w:val="8"/>
+    <w:abstractNumId w:val="11"/>
   </w:num>
   <w:num w:numId="3">
-    <w:abstractNumId w:val="7"/>
+    <w:abstractNumId w:val="10"/>
   </w:num>
   <w:num w:numId="4">
-    <w:abstractNumId w:val="3"/>
+    <w:abstractNumId w:val="4"/>
   </w:num>
   <w:num w:numId="5">
     <w:abstractNumId w:val="1"/>
   </w:num>
   <w:num w:numId="6">
-    <w:abstractNumId w:val="5"/>
+    <w:abstractNumId w:val="6"/>
   </w:num>
   <w:num w:numId="7">
-    <w:abstractNumId w:val="6"/>
+    <w:abstractNumId w:val="7"/>
   </w:num>
   <w:num w:numId="8">
     <w:abstractNumId w:val="2"/>
   </w:num>
   <w:num w:numId="9">
     <w:abstractNumId w:val="0"/>
+  </w:num>
+  <w:num w:numId="10">
+    <w:abstractNumId w:val="8"/>
+  </w:num>
+  <w:num w:numId="11">
+    <w:abstractNumId w:val="3"/>
+  </w:num>
+  <w:num w:numId="12">
+    <w:abstractNumId w:val="9"/>
   </w:num>
 </w:numbering>
 </file>
@@ -1754,6 +4269,62 @@
       <w:szCs w:val="26"/>
     </w:rPr>
   </w:style>
+  <w:style w:type="paragraph" w:styleId="TtuloTDC">
+    <w:name w:val="TOC Heading"/>
+    <w:basedOn w:val="Ttulo1"/>
+    <w:next w:val="Normal"/>
+    <w:uiPriority w:val="39"/>
+    <w:unhideWhenUsed/>
+    <w:qFormat/>
+    <w:rsid w:val="00695DBF"/>
+    <w:pPr>
+      <w:numPr>
+        <w:numId w:val="0"/>
+      </w:numPr>
+      <w:spacing w:line="259" w:lineRule="auto"/>
+      <w:outlineLvl w:val="9"/>
+    </w:pPr>
+    <w:rPr>
+      <w:noProof w:val="0"/>
+      <w:lang w:eastAsia="es-ES"/>
+    </w:rPr>
+  </w:style>
+  <w:style w:type="paragraph" w:styleId="TDC1">
+    <w:name w:val="toc 1"/>
+    <w:basedOn w:val="Normal"/>
+    <w:next w:val="Normal"/>
+    <w:autoRedefine/>
+    <w:uiPriority w:val="39"/>
+    <w:unhideWhenUsed/>
+    <w:rsid w:val="00695DBF"/>
+    <w:pPr>
+      <w:spacing w:after="100"/>
+    </w:pPr>
+  </w:style>
+  <w:style w:type="paragraph" w:styleId="TDC2">
+    <w:name w:val="toc 2"/>
+    <w:basedOn w:val="Normal"/>
+    <w:next w:val="Normal"/>
+    <w:autoRedefine/>
+    <w:uiPriority w:val="39"/>
+    <w:unhideWhenUsed/>
+    <w:rsid w:val="00695DBF"/>
+    <w:pPr>
+      <w:spacing w:after="100"/>
+      <w:ind w:left="240"/>
+    </w:pPr>
+  </w:style>
+  <w:style w:type="character" w:styleId="Hipervnculo">
+    <w:name w:val="Hyperlink"/>
+    <w:basedOn w:val="Fuentedeprrafopredeter"/>
+    <w:uiPriority w:val="99"/>
+    <w:unhideWhenUsed/>
+    <w:rsid w:val="00695DBF"/>
+    <w:rPr>
+      <w:color w:val="0563C1" w:themeColor="hyperlink"/>
+      <w:u w:val="single"/>
+    </w:rPr>
+  </w:style>
 </w:styles>
 </file>
 
@@ -2050,4 +4621,16 @@
     </a:ext>
   </a:extLst>
 </a:theme>
+</file>
+
+<file path=customXml/item1.xml><?xml version="1.0" encoding="utf-8"?>
+<b:Sources xmlns:b="http://schemas.openxmlformats.org/officeDocument/2006/bibliography" xmlns="http://schemas.openxmlformats.org/officeDocument/2006/bibliography" SelectedStyle="\APASixthEditionOfficeOnline.xsl" StyleName="APA" Version="6"/>
+</file>
+
+<file path=customXml/itemProps1.xml><?xml version="1.0" encoding="utf-8"?>
+<ds:datastoreItem xmlns:ds="http://schemas.openxmlformats.org/officeDocument/2006/customXml" ds:itemID="{CF3263DE-B285-4EB9-AD79-CDAC049E3ABF}">
+  <ds:schemaRefs>
+    <ds:schemaRef ds:uri="http://schemas.openxmlformats.org/officeDocument/2006/bibliography"/>
+  </ds:schemaRefs>
+</ds:datastoreItem>
 </file>
</xml_diff>